<commit_message>
Updated checks S-100 checks list draft 0.2.0
Updated 0.2.0 draft of S-100 checks list and bookkeeping update to cover document for S-158:129
</commit_message>
<xml_diff>
--- a/Documents/S-158-129/0.2.0/S-158_129 UKC Validation_Checks_0_2_0_20241204.docx
+++ b/Documents/S-158-129/0.2.0/S-158_129 UKC Validation_Checks_0_2_0_20241204.docx
@@ -1631,8 +1631,8 @@
               </w:rPr>
               <w:fldChar w:fldCharType="separate"/>
             </w:r>
-            <w:bookmarkStart w:id="49" w:name="LIBTypeTitreCEN"/>
-            <w:bookmarkStart w:id="50" w:name="LIBTypeTitre"/>
+            <w:bookmarkStart w:id="49" w:name="LIBTypeTitre"/>
+            <w:bookmarkStart w:id="50" w:name="LIBTypeTitreCEN"/>
             <w:bookmarkEnd w:id="49"/>
             <w:bookmarkEnd w:id="50"/>
             <w:r>
@@ -1697,9 +1697,9 @@
               </w:rPr>
               <w:fldChar w:fldCharType="separate"/>
             </w:r>
-            <w:bookmarkStart w:id="52" w:name="LibEnteteCEN"/>
+            <w:bookmarkStart w:id="52" w:name="LibEntete"/>
             <w:bookmarkStart w:id="53" w:name="LibFileEnTete"/>
-            <w:bookmarkStart w:id="54" w:name="LibEntete"/>
+            <w:bookmarkStart w:id="54" w:name="LibEnteteCEN"/>
             <w:bookmarkEnd w:id="52"/>
             <w:bookmarkEnd w:id="53"/>
             <w:bookmarkEnd w:id="54"/>
@@ -1765,8 +1765,8 @@
               </w:rPr>
               <w:fldChar w:fldCharType="separate"/>
             </w:r>
-            <w:bookmarkStart w:id="56" w:name="LIBASynchro"/>
-            <w:bookmarkStart w:id="57" w:name="LIBASynchroVF"/>
+            <w:bookmarkStart w:id="56" w:name="LIBASynchroVF"/>
+            <w:bookmarkStart w:id="57" w:name="LIBASynchro"/>
             <w:bookmarkEnd w:id="56"/>
             <w:bookmarkEnd w:id="57"/>
             <w:r>
@@ -2626,17 +2626,7 @@
                                     <w:sz w:val="28"/>
                                     <w:szCs w:val="28"/>
                                   </w:rPr>
-                                  <w:t>2024</w:t>
-                                </w:r>
-                                <w:r>
-                                  <w:rPr>
-                                    <w:rFonts w:ascii="Arial" w:hAnsi="Arial" w:cs="HelveticaNeueLT Std Med"/>
-                                    <w:b/>
-                                    <w:color w:val="00004C"/>
-                                    <w:sz w:val="28"/>
-                                    <w:szCs w:val="28"/>
-                                  </w:rPr>
-                                  <w:t>1204</w:t>
+                                  <w:t>20241204</w:t>
                                 </w:r>
                               </w:ins>
                             </w:p>
@@ -3673,7 +3663,7 @@
           <w:lang w:val="en-GB"/>
         </w:rPr>
       </w:pPr>
-      <w:bookmarkStart w:id="71" w:name="_Hlk162625566"/>
+      <w:bookmarkStart w:id="67" w:name="_Hlk162625566"/>
       <w:r>
         <w:rPr>
           <w:bCs/>
@@ -3684,7 +3674,7 @@
         <w:t>Document History</w:t>
       </w:r>
     </w:p>
-    <w:bookmarkEnd w:id="71"/>
+    <w:bookmarkEnd w:id="67"/>
     <w:p>
       <w:pPr>
         <w:spacing w:line="240" w:lineRule="auto"/>
@@ -4017,7 +4007,7 @@
                 <w:lang w:val="en-GB"/>
               </w:rPr>
             </w:pPr>
-            <w:ins w:id="72" w:author="Raphael Malyankar" w:date="2024-12-04T22:27:00Z" w16du:dateUtc="2024-12-05T05:27:00Z">
+            <w:ins w:id="68" w:author="Raphael Malyankar" w:date="2024-12-04T22:27:00Z" w16du:dateUtc="2024-12-05T05:27:00Z">
               <w:r>
                 <w:rPr>
                   <w:lang w:val="en-GB"/>
@@ -4041,7 +4031,7 @@
                 <w:lang w:val="en-GB"/>
               </w:rPr>
             </w:pPr>
-            <w:ins w:id="73" w:author="Raphael Malyankar" w:date="2024-12-04T22:27:00Z" w16du:dateUtc="2024-12-05T05:27:00Z">
+            <w:ins w:id="69" w:author="Raphael Malyankar" w:date="2024-12-04T22:27:00Z" w16du:dateUtc="2024-12-05T05:27:00Z">
               <w:r>
                 <w:rPr>
                   <w:lang w:val="en-GB"/>
@@ -4065,7 +4055,7 @@
                 <w:lang w:val="en-GB"/>
               </w:rPr>
             </w:pPr>
-            <w:ins w:id="74" w:author="Raphael Malyankar" w:date="2024-12-04T22:27:00Z" w16du:dateUtc="2024-12-05T05:27:00Z">
+            <w:ins w:id="70" w:author="Raphael Malyankar" w:date="2024-12-04T22:27:00Z" w16du:dateUtc="2024-12-05T05:27:00Z">
               <w:r>
                 <w:rPr>
                   <w:lang w:val="en-GB"/>
@@ -4089,7 +4079,7 @@
                 <w:lang w:val="en-GB"/>
               </w:rPr>
             </w:pPr>
-            <w:ins w:id="75" w:author="Raphael Malyankar" w:date="2024-12-04T22:27:00Z" w16du:dateUtc="2024-12-05T05:27:00Z">
+            <w:ins w:id="71" w:author="Raphael Malyankar" w:date="2024-12-04T22:27:00Z" w16du:dateUtc="2024-12-05T05:27:00Z">
               <w:r>
                 <w:rPr>
                   <w:lang w:val="en-GB"/>
@@ -4469,7 +4459,7 @@
           <w:lang w:val="en-GB"/>
         </w:rPr>
       </w:pPr>
-      <w:bookmarkStart w:id="76" w:name="_Hlk162627190"/>
+      <w:bookmarkStart w:id="72" w:name="_Hlk162627190"/>
       <w:r>
         <w:rPr>
           <w:bCs/>
@@ -4746,7 +4736,7 @@
           </w:p>
         </w:tc>
       </w:tr>
-      <w:bookmarkEnd w:id="76"/>
+      <w:bookmarkEnd w:id="72"/>
     </w:tbl>
     <w:p>
       <w:pPr>
@@ -6952,7 +6942,7 @@
           <w:lang w:val="en-GB"/>
         </w:rPr>
       </w:pPr>
-      <w:bookmarkStart w:id="85" w:name="_Toc179499843"/>
+      <w:bookmarkStart w:id="81" w:name="_Toc179499843"/>
       <w:r>
         <w:rPr>
           <w:lang w:val="en-GB"/>
@@ -6960,7 +6950,7 @@
         <w:lastRenderedPageBreak/>
         <w:t>Introduction</w:t>
       </w:r>
-      <w:bookmarkEnd w:id="85"/>
+      <w:bookmarkEnd w:id="81"/>
     </w:p>
     <w:p>
       <w:pPr>
@@ -7268,30 +7258,30 @@
           <w:lang w:val="en-GB"/>
         </w:rPr>
       </w:pPr>
-      <w:bookmarkStart w:id="86" w:name="_Toc126186777"/>
-      <w:bookmarkStart w:id="87" w:name="_Toc126241790"/>
-      <w:bookmarkStart w:id="88" w:name="_Toc127967165"/>
-      <w:bookmarkStart w:id="89" w:name="_Toc127967680"/>
-      <w:bookmarkStart w:id="90" w:name="_Toc126186778"/>
-      <w:bookmarkStart w:id="91" w:name="_Toc126241791"/>
-      <w:bookmarkStart w:id="92" w:name="_Toc127967166"/>
-      <w:bookmarkStart w:id="93" w:name="_Toc127967681"/>
-      <w:bookmarkStart w:id="94" w:name="_Toc179499844"/>
+      <w:bookmarkStart w:id="82" w:name="_Toc126186777"/>
+      <w:bookmarkStart w:id="83" w:name="_Toc126241790"/>
+      <w:bookmarkStart w:id="84" w:name="_Toc127967165"/>
+      <w:bookmarkStart w:id="85" w:name="_Toc127967680"/>
+      <w:bookmarkStart w:id="86" w:name="_Toc126186778"/>
+      <w:bookmarkStart w:id="87" w:name="_Toc126241791"/>
+      <w:bookmarkStart w:id="88" w:name="_Toc127967166"/>
+      <w:bookmarkStart w:id="89" w:name="_Toc127967681"/>
+      <w:bookmarkStart w:id="90" w:name="_Toc179499844"/>
+      <w:bookmarkEnd w:id="82"/>
+      <w:bookmarkEnd w:id="83"/>
+      <w:bookmarkEnd w:id="84"/>
+      <w:bookmarkEnd w:id="85"/>
       <w:bookmarkEnd w:id="86"/>
       <w:bookmarkEnd w:id="87"/>
       <w:bookmarkEnd w:id="88"/>
       <w:bookmarkEnd w:id="89"/>
+      <w:r>
+        <w:rPr>
+          <w:lang w:val="en-GB"/>
+        </w:rPr>
+        <w:t>Scope</w:t>
+      </w:r>
       <w:bookmarkEnd w:id="90"/>
-      <w:bookmarkEnd w:id="91"/>
-      <w:bookmarkEnd w:id="92"/>
-      <w:bookmarkEnd w:id="93"/>
-      <w:r>
-        <w:rPr>
-          <w:lang w:val="en-GB"/>
-        </w:rPr>
-        <w:t>Scope</w:t>
-      </w:r>
-      <w:bookmarkEnd w:id="94"/>
     </w:p>
     <w:p>
       <w:pPr>
@@ -7582,14 +7572,14 @@
           <w:lang w:val="en-GB"/>
         </w:rPr>
       </w:pPr>
-      <w:bookmarkStart w:id="95" w:name="_Toc179499845"/>
+      <w:bookmarkStart w:id="91" w:name="_Toc179499845"/>
       <w:r>
         <w:rPr>
           <w:lang w:val="en-GB"/>
         </w:rPr>
         <w:t>Conformance</w:t>
       </w:r>
-      <w:bookmarkEnd w:id="95"/>
+      <w:bookmarkEnd w:id="91"/>
     </w:p>
     <w:p>
       <w:pPr>
@@ -7663,7 +7653,7 @@
       <w:pPr>
         <w:spacing w:after="120" w:line="240" w:lineRule="auto"/>
         <w:rPr>
-          <w:ins w:id="96" w:author="Raphael Malyankar" w:date="2024-12-04T22:27:00Z" w16du:dateUtc="2024-12-05T05:27:00Z"/>
+          <w:ins w:id="92" w:author="Raphael Malyankar" w:date="2024-12-04T22:27:00Z" w16du:dateUtc="2024-12-05T05:27:00Z"/>
           <w:lang w:val="en-GB"/>
         </w:rPr>
       </w:pPr>
@@ -7735,7 +7725,7 @@
           <w:lang w:val="en-GB"/>
         </w:rPr>
       </w:pPr>
-      <w:ins w:id="97" w:author="Raphael Malyankar" w:date="2024-12-04T22:27:00Z" w16du:dateUtc="2024-12-05T05:27:00Z">
+      <w:ins w:id="93" w:author="Raphael Malyankar" w:date="2024-12-04T22:27:00Z" w16du:dateUtc="2024-12-05T05:27:00Z">
         <w:r>
           <w:rPr>
             <w:lang w:val="en-GB"/>
@@ -7778,15 +7768,15 @@
           <w:lang w:val="en-GB"/>
         </w:rPr>
       </w:pPr>
-      <w:bookmarkStart w:id="98" w:name="_Toc179499846"/>
-      <w:bookmarkStart w:id="99" w:name="_Toc412810740"/>
+      <w:bookmarkStart w:id="94" w:name="_Toc179499846"/>
+      <w:bookmarkStart w:id="95" w:name="_Toc412810740"/>
       <w:r>
         <w:rPr>
           <w:lang w:val="en-GB"/>
         </w:rPr>
         <w:t>References</w:t>
       </w:r>
-      <w:bookmarkEnd w:id="98"/>
+      <w:bookmarkEnd w:id="94"/>
     </w:p>
     <w:p>
       <w:pPr>
@@ -7799,15 +7789,15 @@
         <w:spacing w:before="120" w:after="120" w:line="240" w:lineRule="auto"/>
         <w:ind w:left="851" w:hanging="851"/>
       </w:pPr>
-      <w:bookmarkStart w:id="100" w:name="_Toc179499847"/>
-      <w:bookmarkEnd w:id="99"/>
+      <w:bookmarkStart w:id="96" w:name="_Toc179499847"/>
+      <w:bookmarkEnd w:id="95"/>
       <w:r>
         <w:t>Normative</w:t>
       </w:r>
       <w:r>
         <w:t xml:space="preserve"> references</w:t>
       </w:r>
-      <w:bookmarkEnd w:id="100"/>
+      <w:bookmarkEnd w:id="96"/>
     </w:p>
     <w:p>
       <w:pPr>
@@ -7848,7 +7838,7 @@
         </w:rPr>
         <w:t>, ??? 202</w:t>
       </w:r>
-      <w:ins w:id="101" w:author="Raphael Malyankar" w:date="2024-12-04T22:27:00Z" w16du:dateUtc="2024-12-05T05:27:00Z">
+      <w:ins w:id="97" w:author="Raphael Malyankar" w:date="2024-12-04T22:27:00Z" w16du:dateUtc="2024-12-05T05:27:00Z">
         <w:r>
           <w:rPr>
             <w:i/>
@@ -7858,7 +7848,7 @@
           <w:t>5</w:t>
         </w:r>
       </w:ins>
-      <w:del w:id="102" w:author="Raphael Malyankar" w:date="2024-12-04T22:27:00Z" w16du:dateUtc="2024-12-05T05:27:00Z">
+      <w:del w:id="98" w:author="Raphael Malyankar" w:date="2024-12-04T22:27:00Z" w16du:dateUtc="2024-12-05T05:27:00Z">
         <w:r>
           <w:rPr>
             <w:i/>
@@ -8045,7 +8035,7 @@
         </w:rPr>
         <w:t>Validation Checks – Introduction and Structure, Edition 1.0.0, ??? 202</w:t>
       </w:r>
-      <w:ins w:id="103" w:author="Raphael Malyankar" w:date="2024-12-04T22:28:00Z" w16du:dateUtc="2024-12-05T05:28:00Z">
+      <w:ins w:id="99" w:author="Raphael Malyankar" w:date="2024-12-04T22:28:00Z" w16du:dateUtc="2024-12-05T05:28:00Z">
         <w:r>
           <w:rPr>
             <w:i/>
@@ -8055,7 +8045,7 @@
           <w:t>5</w:t>
         </w:r>
       </w:ins>
-      <w:del w:id="104" w:author="Raphael Malyankar" w:date="2024-12-04T22:28:00Z" w16du:dateUtc="2024-12-05T05:28:00Z">
+      <w:del w:id="100" w:author="Raphael Malyankar" w:date="2024-12-04T22:28:00Z" w16du:dateUtc="2024-12-05T05:28:00Z">
         <w:r>
           <w:rPr>
             <w:i/>
@@ -8111,7 +8101,7 @@
         </w:rPr>
         <w:t>Universal Hydrographic Data Model Validation Checks, Edition 1.0.0, ??? 202</w:t>
       </w:r>
-      <w:ins w:id="105" w:author="Raphael Malyankar" w:date="2024-12-04T22:28:00Z" w16du:dateUtc="2024-12-05T05:28:00Z">
+      <w:ins w:id="101" w:author="Raphael Malyankar" w:date="2024-12-04T22:28:00Z" w16du:dateUtc="2024-12-05T05:28:00Z">
         <w:r>
           <w:rPr>
             <w:i/>
@@ -8121,7 +8111,7 @@
           <w:t>5</w:t>
         </w:r>
       </w:ins>
-      <w:del w:id="106" w:author="Raphael Malyankar" w:date="2024-12-04T22:28:00Z" w16du:dateUtc="2024-12-05T05:28:00Z">
+      <w:del w:id="102" w:author="Raphael Malyankar" w:date="2024-12-04T22:28:00Z" w16du:dateUtc="2024-12-05T05:28:00Z">
         <w:r>
           <w:rPr>
             <w:i/>
@@ -8162,14 +8152,14 @@
         <w:spacing w:before="120" w:after="120" w:line="240" w:lineRule="auto"/>
         <w:ind w:left="851" w:hanging="851"/>
       </w:pPr>
-      <w:bookmarkStart w:id="107" w:name="_Toc179499848"/>
+      <w:bookmarkStart w:id="103" w:name="_Toc179499848"/>
       <w:r>
         <w:t>Informative</w:t>
       </w:r>
       <w:r>
         <w:t xml:space="preserve"> references</w:t>
       </w:r>
-      <w:bookmarkEnd w:id="107"/>
+      <w:bookmarkEnd w:id="103"/>
     </w:p>
     <w:p>
       <w:pPr>
@@ -8244,8 +8234,8 @@
           <w:lang w:val="en-GB"/>
         </w:rPr>
       </w:pPr>
-      <w:bookmarkStart w:id="108" w:name="_Toc179499849"/>
-      <w:bookmarkStart w:id="109" w:name="_Toc412810741"/>
+      <w:bookmarkStart w:id="104" w:name="_Toc179499849"/>
+      <w:bookmarkStart w:id="105" w:name="_Toc412810741"/>
       <w:r>
         <w:rPr>
           <w:lang w:val="en-GB"/>
@@ -8253,7 +8243,7 @@
         <w:lastRenderedPageBreak/>
         <w:t>Terms, definitions and abbreviations</w:t>
       </w:r>
-      <w:bookmarkEnd w:id="108"/>
+      <w:bookmarkEnd w:id="104"/>
     </w:p>
     <w:p>
       <w:pPr>
@@ -8266,14 +8256,14 @@
         <w:spacing w:before="120" w:after="120" w:line="360" w:lineRule="auto"/>
         <w:ind w:left="851" w:hanging="851"/>
       </w:pPr>
-      <w:bookmarkStart w:id="110" w:name="_Toc179499850"/>
-      <w:bookmarkStart w:id="111" w:name="_Toc412810743"/>
-      <w:bookmarkEnd w:id="109"/>
-      <w:commentRangeStart w:id="112"/>
+      <w:bookmarkStart w:id="106" w:name="_Toc179499850"/>
+      <w:bookmarkStart w:id="107" w:name="_Toc412810743"/>
+      <w:bookmarkEnd w:id="105"/>
+      <w:commentRangeStart w:id="108"/>
       <w:r>
         <w:t>Terms and definitions</w:t>
       </w:r>
-      <w:commentRangeEnd w:id="112"/>
+      <w:commentRangeEnd w:id="108"/>
       <w:r>
         <w:rPr>
           <w:rStyle w:val="CommentReference"/>
@@ -8281,9 +8271,9 @@
           <w:bCs w:val="0"/>
           <w:lang w:val="en-AU"/>
         </w:rPr>
-        <w:commentReference w:id="112"/>
-      </w:r>
-      <w:bookmarkEnd w:id="110"/>
+        <w:commentReference w:id="108"/>
+      </w:r>
+      <w:bookmarkEnd w:id="106"/>
     </w:p>
     <w:p>
       <w:pPr>
@@ -8338,8 +8328,8 @@
       <w:pPr>
         <w:pStyle w:val="dt"/>
       </w:pPr>
-      <w:bookmarkStart w:id="113" w:name="_Toc386114206"/>
-      <w:bookmarkEnd w:id="111"/>
+      <w:bookmarkStart w:id="109" w:name="_Toc386114206"/>
+      <w:bookmarkEnd w:id="107"/>
       <w:r>
         <w:t>aggregation</w:t>
       </w:r>
@@ -8810,7 +8800,7 @@
         <w:lastRenderedPageBreak/>
         <w:t>NOTE: Kinds of relationships include association, generalization, metarelationship, flow, and several kinds grouped under dependency.</w:t>
       </w:r>
-      <w:bookmarkEnd w:id="113"/>
+      <w:bookmarkEnd w:id="109"/>
     </w:p>
     <w:p>
       <w:pPr>
@@ -8823,13 +8813,13 @@
         <w:spacing w:before="120" w:after="120" w:line="240" w:lineRule="auto"/>
         <w:ind w:left="851" w:hanging="851"/>
       </w:pPr>
-      <w:bookmarkStart w:id="114" w:name="_Toc179499851"/>
-      <w:bookmarkStart w:id="115" w:name="_Toc412810744"/>
-      <w:commentRangeStart w:id="116"/>
+      <w:bookmarkStart w:id="110" w:name="_Toc179499851"/>
+      <w:bookmarkStart w:id="111" w:name="_Toc412810744"/>
+      <w:commentRangeStart w:id="112"/>
       <w:r>
         <w:t>Abbreviations</w:t>
       </w:r>
-      <w:commentRangeEnd w:id="116"/>
+      <w:commentRangeEnd w:id="112"/>
       <w:r>
         <w:rPr>
           <w:rStyle w:val="CommentReference"/>
@@ -8837,16 +8827,16 @@
           <w:bCs w:val="0"/>
           <w:lang w:val="en-AU"/>
         </w:rPr>
-        <w:commentReference w:id="116"/>
-      </w:r>
-      <w:bookmarkEnd w:id="114"/>
+        <w:commentReference w:id="112"/>
+      </w:r>
+      <w:bookmarkEnd w:id="110"/>
     </w:p>
-    <w:bookmarkEnd w:id="115"/>
+    <w:bookmarkEnd w:id="111"/>
     <w:p>
       <w:pPr>
         <w:spacing w:after="120" w:line="240" w:lineRule="auto"/>
         <w:rPr>
-          <w:del w:id="117" w:author="Raphael Malyankar" w:date="2024-12-04T22:28:00Z" w16du:dateUtc="2024-12-05T05:28:00Z"/>
+          <w:del w:id="113" w:author="Raphael Malyankar" w:date="2024-12-04T22:28:00Z" w16du:dateUtc="2024-12-05T05:28:00Z"/>
           <w:lang w:val="en-GB"/>
         </w:rPr>
       </w:pPr>
@@ -8898,7 +8888,7 @@
         </w:rPr>
         <w:t xml:space="preserve"> defined in S-158.</w:t>
       </w:r>
-      <w:del w:id="118" w:author="Raphael Malyankar" w:date="2024-12-04T22:28:00Z" w16du:dateUtc="2024-12-05T05:28:00Z">
+      <w:del w:id="114" w:author="Raphael Malyankar" w:date="2024-12-04T22:28:00Z" w16du:dateUtc="2024-12-05T05:28:00Z">
         <w:r>
           <w:rPr>
             <w:lang w:val="en-GB"/>
@@ -8913,7 +8903,7 @@
         <w:rPr>
           <w:lang w:val="en-GB"/>
         </w:rPr>
-        <w:pPrChange w:id="119" w:author="Raphael Malyankar" w:date="2024-12-04T22:28:00Z" w16du:dateUtc="2024-12-05T05:28:00Z">
+        <w:pPrChange w:id="115" w:author="Raphael Malyankar" w:date="2024-12-04T22:28:00Z" w16du:dateUtc="2024-12-05T05:28:00Z">
           <w:pPr>
             <w:tabs>
               <w:tab w:val="left" w:pos="993"/>
@@ -8922,7 +8912,7 @@
           </w:pPr>
         </w:pPrChange>
       </w:pPr>
-      <w:del w:id="120" w:author="Raphael Malyankar" w:date="2024-12-04T22:28:00Z" w16du:dateUtc="2024-12-05T05:28:00Z">
+      <w:del w:id="116" w:author="Raphael Malyankar" w:date="2024-12-04T22:28:00Z" w16du:dateUtc="2024-12-05T05:28:00Z">
         <w:r>
           <w:rPr>
             <w:lang w:val="en-GB"/>
@@ -8946,11 +8936,11 @@
       <w:pPr>
         <w:pStyle w:val="Heading3"/>
       </w:pPr>
-      <w:bookmarkStart w:id="121" w:name="_Toc179499852"/>
+      <w:bookmarkStart w:id="117" w:name="_Toc179499852"/>
       <w:r>
         <w:t>Symbols</w:t>
       </w:r>
-      <w:bookmarkEnd w:id="121"/>
+      <w:bookmarkEnd w:id="117"/>
     </w:p>
     <w:p>
       <w:pPr>
@@ -8996,15 +8986,15 @@
           <w:lang w:val="en-GB"/>
         </w:rPr>
       </w:pPr>
-      <w:bookmarkStart w:id="122" w:name="_Toc179499853"/>
-      <w:bookmarkStart w:id="123" w:name="_Toc412810746"/>
+      <w:bookmarkStart w:id="118" w:name="_Toc179499853"/>
+      <w:bookmarkStart w:id="119" w:name="_Toc412810746"/>
       <w:r>
         <w:rPr>
           <w:lang w:val="en-GB"/>
         </w:rPr>
         <w:t>Use of language</w:t>
       </w:r>
-      <w:bookmarkEnd w:id="122"/>
+      <w:bookmarkEnd w:id="118"/>
     </w:p>
     <w:p>
       <w:pPr>
@@ -9104,7 +9094,7 @@
           <w:lang w:val="en-GB"/>
         </w:rPr>
       </w:pPr>
-      <w:bookmarkStart w:id="124" w:name="_Toc179499854"/>
+      <w:bookmarkStart w:id="120" w:name="_Toc179499854"/>
       <w:r>
         <w:rPr>
           <w:lang w:val="en-GB"/>
@@ -9123,7 +9113,7 @@
         </w:rPr>
         <w:t>escription</w:t>
       </w:r>
-      <w:bookmarkEnd w:id="124"/>
+      <w:bookmarkEnd w:id="120"/>
     </w:p>
     <w:p>
       <w:pPr>
@@ -9200,7 +9190,7 @@
       <w:r>
         <w:rPr>
           <w:lang w:val="en-GB"/>
-          <w:rPrChange w:id="125" w:author="Raphael Malyankar" w:date="2024-12-04T22:28:00Z" w16du:dateUtc="2024-12-05T05:28:00Z">
+          <w:rPrChange w:id="121" w:author="Raphael Malyankar" w:date="2024-12-04T22:28:00Z" w16du:dateUtc="2024-12-05T05:28:00Z">
             <w:rPr>
               <w:highlight w:val="yellow"/>
               <w:lang w:val="en-GB"/>
@@ -9212,7 +9202,7 @@
       <w:r>
         <w:rPr>
           <w:lang w:val="en-GB"/>
-          <w:rPrChange w:id="126" w:author="Raphael Malyankar" w:date="2024-12-04T22:28:00Z" w16du:dateUtc="2024-12-05T05:28:00Z">
+          <w:rPrChange w:id="122" w:author="Raphael Malyankar" w:date="2024-12-04T22:28:00Z" w16du:dateUtc="2024-12-05T05:28:00Z">
             <w:rPr>
               <w:highlight w:val="yellow"/>
               <w:lang w:val="en-GB"/>
@@ -9224,7 +9214,7 @@
       <w:r>
         <w:rPr>
           <w:lang w:val="en-GB"/>
-          <w:rPrChange w:id="127" w:author="Raphael Malyankar" w:date="2024-12-04T22:28:00Z" w16du:dateUtc="2024-12-05T05:28:00Z">
+          <w:rPrChange w:id="123" w:author="Raphael Malyankar" w:date="2024-12-04T22:28:00Z" w16du:dateUtc="2024-12-05T05:28:00Z">
             <w:rPr>
               <w:highlight w:val="yellow"/>
               <w:lang w:val="en-GB"/>
@@ -9236,7 +9226,7 @@
       <w:r>
         <w:rPr>
           <w:lang w:val="en-GB"/>
-          <w:rPrChange w:id="128" w:author="Raphael Malyankar" w:date="2024-12-04T22:28:00Z" w16du:dateUtc="2024-12-05T05:28:00Z">
+          <w:rPrChange w:id="124" w:author="Raphael Malyankar" w:date="2024-12-04T22:28:00Z" w16du:dateUtc="2024-12-05T05:28:00Z">
             <w:rPr>
               <w:highlight w:val="yellow"/>
               <w:lang w:val="en-GB"/>
@@ -9255,12 +9245,12 @@
     <w:p>
       <w:pPr>
         <w:rPr>
-          <w:del w:id="129" w:author="Raphael Malyankar" w:date="2024-12-04T22:28:00Z" w16du:dateUtc="2024-12-05T05:28:00Z"/>
+          <w:del w:id="125" w:author="Raphael Malyankar" w:date="2024-12-04T22:28:00Z" w16du:dateUtc="2024-12-05T05:28:00Z"/>
           <w:strike/>
           <w:lang w:val="en-GB"/>
         </w:rPr>
       </w:pPr>
-      <w:del w:id="130" w:author="Raphael Malyankar" w:date="2024-12-04T22:28:00Z" w16du:dateUtc="2024-12-05T05:28:00Z">
+      <w:del w:id="126" w:author="Raphael Malyankar" w:date="2024-12-04T22:28:00Z" w16du:dateUtc="2024-12-05T05:28:00Z">
         <w:r>
           <w:rPr>
             <w:strike/>
@@ -9270,7 +9260,7 @@
         </w:r>
       </w:del>
     </w:p>
-    <w:bookmarkEnd w:id="123"/>
+    <w:bookmarkEnd w:id="119"/>
     <w:p>
       <w:pPr>
         <w:autoSpaceDE w:val="0"/>
@@ -9279,7 +9269,7 @@
         <w:spacing w:after="120" w:line="240" w:lineRule="auto"/>
         <w:ind w:left="1701" w:hanging="1701"/>
         <w:rPr>
-          <w:del w:id="131" w:author="Raphael Malyankar" w:date="2024-12-04T22:28:00Z" w16du:dateUtc="2024-12-05T05:28:00Z"/>
+          <w:del w:id="127" w:author="Raphael Malyankar" w:date="2024-12-04T22:28:00Z" w16du:dateUtc="2024-12-05T05:28:00Z"/>
           <w:rFonts w:cs="Arial"/>
           <w:b/>
           <w:bCs/>
@@ -9287,7 +9277,7 @@
           <w:lang w:val="en-GB"/>
         </w:rPr>
       </w:pPr>
-      <w:del w:id="132" w:author="Raphael Malyankar" w:date="2024-12-04T22:28:00Z" w16du:dateUtc="2024-12-05T05:28:00Z">
+      <w:del w:id="128" w:author="Raphael Malyankar" w:date="2024-12-04T22:28:00Z" w16du:dateUtc="2024-12-05T05:28:00Z">
         <w:r>
           <w:rPr>
             <w:rFonts w:cs="Arial"/>
@@ -9361,7 +9351,7 @@
         <w:spacing w:after="120" w:line="240" w:lineRule="auto"/>
         <w:ind w:left="1701" w:hanging="1701"/>
         <w:rPr>
-          <w:del w:id="133" w:author="Raphael Malyankar" w:date="2024-12-04T22:28:00Z" w16du:dateUtc="2024-12-05T05:28:00Z"/>
+          <w:del w:id="129" w:author="Raphael Malyankar" w:date="2024-12-04T22:28:00Z" w16du:dateUtc="2024-12-05T05:28:00Z"/>
           <w:rFonts w:cs="Arial"/>
           <w:b/>
           <w:bCs/>
@@ -9369,7 +9359,7 @@
           <w:lang w:val="en-GB"/>
         </w:rPr>
       </w:pPr>
-      <w:del w:id="134" w:author="Raphael Malyankar" w:date="2024-12-04T22:28:00Z" w16du:dateUtc="2024-12-05T05:28:00Z">
+      <w:del w:id="130" w:author="Raphael Malyankar" w:date="2024-12-04T22:28:00Z" w16du:dateUtc="2024-12-05T05:28:00Z">
         <w:r>
           <w:rPr>
             <w:rFonts w:cs="Arial"/>
@@ -9402,7 +9392,7 @@
           </w:rPr>
           <w:tab/>
         </w:r>
-        <w:bookmarkStart w:id="135" w:name="_Hlk172204275"/>
+        <w:bookmarkStart w:id="131" w:name="_Hlk172204275"/>
         <w:r>
           <w:rPr>
             <w:strike/>
@@ -9445,7 +9435,7 @@
           </w:rPr>
           <w:delText>.</w:delText>
         </w:r>
-        <w:bookmarkEnd w:id="135"/>
+        <w:bookmarkEnd w:id="131"/>
       </w:del>
     </w:p>
     <w:p>
@@ -9456,12 +9446,12 @@
         <w:spacing w:after="120" w:line="240" w:lineRule="auto"/>
         <w:ind w:left="1701" w:hanging="1701"/>
         <w:rPr>
-          <w:del w:id="136" w:author="Raphael Malyankar" w:date="2024-12-04T22:28:00Z" w16du:dateUtc="2024-12-05T05:28:00Z"/>
+          <w:del w:id="132" w:author="Raphael Malyankar" w:date="2024-12-04T22:28:00Z" w16du:dateUtc="2024-12-05T05:28:00Z"/>
           <w:strike/>
           <w:lang w:val="en-GB"/>
         </w:rPr>
       </w:pPr>
-      <w:del w:id="137" w:author="Raphael Malyankar" w:date="2024-12-04T22:28:00Z" w16du:dateUtc="2024-12-05T05:28:00Z">
+      <w:del w:id="133" w:author="Raphael Malyankar" w:date="2024-12-04T22:28:00Z" w16du:dateUtc="2024-12-05T05:28:00Z">
         <w:r>
           <w:rPr>
             <w:rFonts w:cs="Arial"/>
@@ -9520,13 +9510,13 @@
         <w:spacing w:after="60" w:line="240" w:lineRule="auto"/>
         <w:ind w:left="1701" w:hanging="1701"/>
         <w:rPr>
-          <w:del w:id="138" w:author="Raphael Malyankar" w:date="2024-12-04T22:28:00Z" w16du:dateUtc="2024-12-05T05:28:00Z"/>
+          <w:del w:id="134" w:author="Raphael Malyankar" w:date="2024-12-04T22:28:00Z" w16du:dateUtc="2024-12-05T05:28:00Z"/>
           <w:rFonts w:cs="Arial"/>
           <w:strike/>
           <w:lang w:val="en-GB"/>
         </w:rPr>
       </w:pPr>
-      <w:del w:id="139" w:author="Raphael Malyankar" w:date="2024-12-04T22:28:00Z" w16du:dateUtc="2024-12-05T05:28:00Z">
+      <w:del w:id="135" w:author="Raphael Malyankar" w:date="2024-12-04T22:28:00Z" w16du:dateUtc="2024-12-05T05:28:00Z">
         <w:r>
           <w:rPr>
             <w:rFonts w:cs="Arial"/>
@@ -9567,7 +9557,7 @@
         <w:spacing w:after="60" w:line="240" w:lineRule="auto"/>
         <w:ind w:left="1701" w:hanging="1701"/>
         <w:rPr>
-          <w:del w:id="140" w:author="Raphael Malyankar" w:date="2024-12-04T22:28:00Z" w16du:dateUtc="2024-12-05T05:28:00Z"/>
+          <w:del w:id="136" w:author="Raphael Malyankar" w:date="2024-12-04T22:28:00Z" w16du:dateUtc="2024-12-05T05:28:00Z"/>
           <w:rFonts w:cs="Arial"/>
           <w:b/>
           <w:bCs/>
@@ -9575,7 +9565,7 @@
           <w:lang w:val="en-GB"/>
         </w:rPr>
       </w:pPr>
-      <w:del w:id="141" w:author="Raphael Malyankar" w:date="2024-12-04T22:28:00Z" w16du:dateUtc="2024-12-05T05:28:00Z">
+      <w:del w:id="137" w:author="Raphael Malyankar" w:date="2024-12-04T22:28:00Z" w16du:dateUtc="2024-12-05T05:28:00Z">
         <w:r>
           <w:rPr>
             <w:rFonts w:cs="Arial"/>
@@ -9604,12 +9594,12 @@
         <w:spacing w:after="120" w:line="240" w:lineRule="auto"/>
         <w:ind w:left="1701" w:hanging="1701"/>
         <w:rPr>
-          <w:del w:id="142" w:author="Raphael Malyankar" w:date="2024-12-04T22:28:00Z" w16du:dateUtc="2024-12-05T05:28:00Z"/>
+          <w:del w:id="138" w:author="Raphael Malyankar" w:date="2024-12-04T22:28:00Z" w16du:dateUtc="2024-12-05T05:28:00Z"/>
           <w:strike/>
           <w:lang w:val="en-GB"/>
         </w:rPr>
       </w:pPr>
-      <w:del w:id="143" w:author="Raphael Malyankar" w:date="2024-12-04T22:28:00Z" w16du:dateUtc="2024-12-05T05:28:00Z">
+      <w:del w:id="139" w:author="Raphael Malyankar" w:date="2024-12-04T22:28:00Z" w16du:dateUtc="2024-12-05T05:28:00Z">
         <w:r>
           <w:rPr>
             <w:rFonts w:cs="Arial"/>
@@ -9700,15 +9690,15 @@
           <w:lang w:val="en-GB"/>
         </w:rPr>
       </w:pPr>
-      <w:bookmarkStart w:id="144" w:name="_Toc179499855"/>
-      <w:bookmarkStart w:id="145" w:name="_Toc412810747"/>
+      <w:bookmarkStart w:id="140" w:name="_Toc179499855"/>
+      <w:bookmarkStart w:id="141" w:name="_Toc412810747"/>
       <w:r>
         <w:rPr>
           <w:lang w:val="en-GB"/>
         </w:rPr>
         <w:t>Specification metadata and maintenance</w:t>
       </w:r>
-      <w:bookmarkEnd w:id="144"/>
+      <w:bookmarkEnd w:id="140"/>
     </w:p>
     <w:p>
       <w:pPr>
@@ -9721,8 +9711,8 @@
         <w:spacing w:before="120" w:after="120" w:line="240" w:lineRule="auto"/>
         <w:ind w:left="851" w:hanging="851"/>
       </w:pPr>
-      <w:bookmarkStart w:id="146" w:name="_Toc179499856"/>
-      <w:bookmarkEnd w:id="145"/>
+      <w:bookmarkStart w:id="142" w:name="_Toc179499856"/>
+      <w:bookmarkEnd w:id="141"/>
       <w:r>
         <w:t xml:space="preserve">Specification </w:t>
       </w:r>
@@ -9732,7 +9722,7 @@
       <w:r>
         <w:t>etadata</w:t>
       </w:r>
-      <w:bookmarkEnd w:id="146"/>
+      <w:bookmarkEnd w:id="142"/>
     </w:p>
     <w:p>
       <w:pPr>
@@ -9877,7 +9867,7 @@
         </w:rPr>
         <w:t>0.</w:t>
       </w:r>
-      <w:ins w:id="147" w:author="Raphael Malyankar" w:date="2024-12-04T22:28:00Z" w16du:dateUtc="2024-12-05T05:28:00Z">
+      <w:ins w:id="143" w:author="Raphael Malyankar" w:date="2024-12-04T22:28:00Z" w16du:dateUtc="2024-12-05T05:28:00Z">
         <w:r>
           <w:rPr>
             <w:lang w:val="en-GB"/>
@@ -9885,7 +9875,7 @@
           <w:t>2</w:t>
         </w:r>
       </w:ins>
-      <w:del w:id="148" w:author="Raphael Malyankar" w:date="2024-12-04T22:28:00Z" w16du:dateUtc="2024-12-05T05:28:00Z">
+      <w:del w:id="144" w:author="Raphael Malyankar" w:date="2024-12-04T22:28:00Z" w16du:dateUtc="2024-12-05T05:28:00Z">
         <w:r>
           <w:rPr>
             <w:lang w:val="en-GB"/>
@@ -9946,7 +9936,7 @@
         </w:rPr>
         <w:t>2024-</w:t>
       </w:r>
-      <w:del w:id="149" w:author="Raphael Malyankar" w:date="2024-12-04T22:28:00Z" w16du:dateUtc="2024-12-05T05:28:00Z">
+      <w:del w:id="145" w:author="Raphael Malyankar" w:date="2024-12-04T22:28:00Z" w16du:dateUtc="2024-12-05T05:28:00Z">
         <w:r>
           <w:rPr>
             <w:lang w:val="en-GB"/>
@@ -9960,7 +9950,7 @@
           <w:delText>30</w:delText>
         </w:r>
       </w:del>
-      <w:ins w:id="150" w:author="Raphael Malyankar" w:date="2024-12-04T22:28:00Z" w16du:dateUtc="2024-12-05T05:28:00Z">
+      <w:ins w:id="146" w:author="Raphael Malyankar" w:date="2024-12-04T22:28:00Z" w16du:dateUtc="2024-12-05T05:28:00Z">
         <w:r>
           <w:rPr>
             <w:lang w:val="en-GB"/>
@@ -9968,7 +9958,7 @@
           <w:t>12</w:t>
         </w:r>
       </w:ins>
-      <w:ins w:id="151" w:author="Raphael Malyankar" w:date="2024-12-04T22:29:00Z" w16du:dateUtc="2024-12-05T05:29:00Z">
+      <w:ins w:id="147" w:author="Raphael Malyankar" w:date="2024-12-04T22:29:00Z" w16du:dateUtc="2024-12-05T05:29:00Z">
         <w:r>
           <w:rPr>
             <w:lang w:val="en-GB"/>
@@ -10498,13 +10488,13 @@
         <w:spacing w:before="120" w:after="120" w:line="240" w:lineRule="auto"/>
         <w:ind w:left="851" w:hanging="851"/>
       </w:pPr>
-      <w:bookmarkStart w:id="152" w:name="_Toc179499857"/>
-      <w:bookmarkStart w:id="153" w:name="_Toc412810749"/>
-      <w:commentRangeStart w:id="154"/>
+      <w:bookmarkStart w:id="148" w:name="_Toc179499857"/>
+      <w:bookmarkStart w:id="149" w:name="_Toc412810749"/>
+      <w:commentRangeStart w:id="150"/>
       <w:r>
         <w:t>Specification maintenance</w:t>
       </w:r>
-      <w:commentRangeEnd w:id="154"/>
+      <w:commentRangeEnd w:id="150"/>
       <w:r>
         <w:rPr>
           <w:rStyle w:val="CommentReference"/>
@@ -10512,9 +10502,9 @@
           <w:bCs w:val="0"/>
           <w:lang w:val="en-AU"/>
         </w:rPr>
-        <w:commentReference w:id="154"/>
-      </w:r>
-      <w:bookmarkEnd w:id="152"/>
+        <w:commentReference w:id="150"/>
+      </w:r>
+      <w:bookmarkEnd w:id="148"/>
     </w:p>
     <w:p>
       <w:pPr>
@@ -10532,7 +10522,7 @@
         <w:t>Introduction</w:t>
       </w:r>
     </w:p>
-    <w:bookmarkEnd w:id="153"/>
+    <w:bookmarkEnd w:id="149"/>
     <w:p>
       <w:pPr>
         <w:spacing w:after="120" w:line="240" w:lineRule="auto"/>
@@ -10709,11 +10699,11 @@
       <w:pPr>
         <w:spacing w:after="120" w:line="240" w:lineRule="auto"/>
         <w:rPr>
-          <w:ins w:id="155" w:author="Raphael Malyankar" w:date="2024-12-04T22:30:00Z" w16du:dateUtc="2024-12-05T05:30:00Z"/>
-          <w:lang w:val="en-GB"/>
-        </w:rPr>
-      </w:pPr>
-      <w:ins w:id="156" w:author="Raphael Malyankar" w:date="2024-12-04T22:30:00Z" w16du:dateUtc="2024-12-05T05:30:00Z">
+          <w:ins w:id="151" w:author="Raphael Malyankar" w:date="2024-12-04T22:30:00Z" w16du:dateUtc="2024-12-05T05:30:00Z"/>
+          <w:lang w:val="en-GB"/>
+        </w:rPr>
+      </w:pPr>
+      <w:ins w:id="152" w:author="Raphael Malyankar" w:date="2024-12-04T22:30:00Z" w16du:dateUtc="2024-12-05T05:30:00Z">
         <w:r>
           <w:rPr>
             <w:lang w:val="en-GB"/>
@@ -10724,13 +10714,7 @@
           <w:rPr>
             <w:lang w:val="en-GB"/>
           </w:rPr>
-          <w:t>2</w:t>
-        </w:r>
-        <w:r>
-          <w:rPr>
-            <w:lang w:val="en-GB"/>
-          </w:rPr>
-          <w:t>9</w:t>
+          <w:t>29</w:t>
         </w:r>
         <w:r>
           <w:rPr>
@@ -10749,11 +10733,11 @@
         </w:numPr>
         <w:spacing w:line="240" w:lineRule="auto"/>
         <w:rPr>
-          <w:ins w:id="157" w:author="Raphael Malyankar" w:date="2024-12-04T22:30:00Z" w16du:dateUtc="2024-12-05T05:30:00Z"/>
-          <w:lang w:val="en-GB"/>
-        </w:rPr>
-      </w:pPr>
-      <w:ins w:id="158" w:author="Raphael Malyankar" w:date="2024-12-04T22:30:00Z" w16du:dateUtc="2024-12-05T05:30:00Z">
+          <w:ins w:id="153" w:author="Raphael Malyankar" w:date="2024-12-04T22:30:00Z" w16du:dateUtc="2024-12-05T05:30:00Z"/>
+          <w:lang w:val="en-GB"/>
+        </w:rPr>
+      </w:pPr>
+      <w:ins w:id="154" w:author="Raphael Malyankar" w:date="2024-12-04T22:30:00Z" w16du:dateUtc="2024-12-05T05:30:00Z">
         <w:r>
           <w:rPr>
             <w:lang w:val="en-GB"/>
@@ -10771,11 +10755,11 @@
         </w:numPr>
         <w:spacing w:line="240" w:lineRule="auto"/>
         <w:rPr>
-          <w:ins w:id="159" w:author="Raphael Malyankar" w:date="2024-12-04T22:30:00Z" w16du:dateUtc="2024-12-05T05:30:00Z"/>
-          <w:lang w:val="en-GB"/>
-        </w:rPr>
-      </w:pPr>
-      <w:ins w:id="160" w:author="Raphael Malyankar" w:date="2024-12-04T22:30:00Z" w16du:dateUtc="2024-12-05T05:30:00Z">
+          <w:ins w:id="155" w:author="Raphael Malyankar" w:date="2024-12-04T22:30:00Z" w16du:dateUtc="2024-12-05T05:30:00Z"/>
+          <w:lang w:val="en-GB"/>
+        </w:rPr>
+      </w:pPr>
+      <w:ins w:id="156" w:author="Raphael Malyankar" w:date="2024-12-04T22:30:00Z" w16du:dateUtc="2024-12-05T05:30:00Z">
         <w:r>
           <w:rPr>
             <w:lang w:val="en-GB"/>
@@ -10793,11 +10777,11 @@
         </w:numPr>
         <w:spacing w:line="240" w:lineRule="auto"/>
         <w:rPr>
-          <w:ins w:id="161" w:author="Raphael Malyankar" w:date="2024-12-04T22:30:00Z" w16du:dateUtc="2024-12-05T05:30:00Z"/>
-          <w:lang w:val="en-GB"/>
-        </w:rPr>
-      </w:pPr>
-      <w:ins w:id="162" w:author="Raphael Malyankar" w:date="2024-12-04T22:30:00Z" w16du:dateUtc="2024-12-05T05:30:00Z">
+          <w:ins w:id="157" w:author="Raphael Malyankar" w:date="2024-12-04T22:30:00Z" w16du:dateUtc="2024-12-05T05:30:00Z"/>
+          <w:lang w:val="en-GB"/>
+        </w:rPr>
+      </w:pPr>
+      <w:ins w:id="158" w:author="Raphael Malyankar" w:date="2024-12-04T22:30:00Z" w16du:dateUtc="2024-12-05T05:30:00Z">
         <w:r>
           <w:rPr>
             <w:lang w:val="en-GB"/>
@@ -10815,11 +10799,11 @@
         </w:numPr>
         <w:spacing w:line="240" w:lineRule="auto"/>
         <w:rPr>
-          <w:ins w:id="163" w:author="Raphael Malyankar" w:date="2024-12-04T22:30:00Z" w16du:dateUtc="2024-12-05T05:30:00Z"/>
-          <w:lang w:val="en-GB"/>
-        </w:rPr>
-      </w:pPr>
-      <w:ins w:id="164" w:author="Raphael Malyankar" w:date="2024-12-04T22:30:00Z" w16du:dateUtc="2024-12-05T05:30:00Z">
+          <w:ins w:id="159" w:author="Raphael Malyankar" w:date="2024-12-04T22:30:00Z" w16du:dateUtc="2024-12-05T05:30:00Z"/>
+          <w:lang w:val="en-GB"/>
+        </w:rPr>
+      </w:pPr>
+      <w:ins w:id="160" w:author="Raphael Malyankar" w:date="2024-12-04T22:30:00Z" w16du:dateUtc="2024-12-05T05:30:00Z">
         <w:r>
           <w:rPr>
             <w:lang w:val="en-GB"/>
@@ -10832,11 +10816,11 @@
       <w:pPr>
         <w:spacing w:after="120" w:line="240" w:lineRule="auto"/>
         <w:rPr>
-          <w:ins w:id="165" w:author="Raphael Malyankar" w:date="2024-12-04T22:30:00Z" w16du:dateUtc="2024-12-05T05:30:00Z"/>
-          <w:lang w:val="en-GB"/>
-        </w:rPr>
-      </w:pPr>
-      <w:ins w:id="166" w:author="Raphael Malyankar" w:date="2024-12-04T22:30:00Z" w16du:dateUtc="2024-12-05T05:30:00Z">
+          <w:ins w:id="161" w:author="Raphael Malyankar" w:date="2024-12-04T22:30:00Z" w16du:dateUtc="2024-12-05T05:30:00Z"/>
+          <w:lang w:val="en-GB"/>
+        </w:rPr>
+      </w:pPr>
+      <w:ins w:id="162" w:author="Raphael Malyankar" w:date="2024-12-04T22:30:00Z" w16du:dateUtc="2024-12-05T05:30:00Z">
         <w:r>
           <w:rPr>
             <w:lang w:val="en-GB"/>
@@ -10847,13 +10831,7 @@
           <w:rPr>
             <w:lang w:val="en-GB"/>
           </w:rPr>
-          <w:t>2</w:t>
-        </w:r>
-        <w:r>
-          <w:rPr>
-            <w:lang w:val="en-GB"/>
-          </w:rPr>
-          <w:t>9</w:t>
+          <w:t>29</w:t>
         </w:r>
         <w:r>
           <w:rPr>
@@ -10867,11 +10845,11 @@
       <w:pPr>
         <w:spacing w:after="120" w:line="240" w:lineRule="auto"/>
         <w:rPr>
-          <w:ins w:id="167" w:author="Raphael Malyankar" w:date="2024-12-04T22:30:00Z" w16du:dateUtc="2024-12-05T05:30:00Z"/>
-          <w:lang w:val="en-GB"/>
-        </w:rPr>
-      </w:pPr>
-      <w:ins w:id="168" w:author="Raphael Malyankar" w:date="2024-12-04T22:30:00Z" w16du:dateUtc="2024-12-05T05:30:00Z">
+          <w:ins w:id="163" w:author="Raphael Malyankar" w:date="2024-12-04T22:30:00Z" w16du:dateUtc="2024-12-05T05:30:00Z"/>
+          <w:lang w:val="en-GB"/>
+        </w:rPr>
+      </w:pPr>
+      <w:ins w:id="164" w:author="Raphael Malyankar" w:date="2024-12-04T22:30:00Z" w16du:dateUtc="2024-12-05T05:30:00Z">
         <w:r>
           <w:rPr>
             <w:lang w:val="en-GB"/>
@@ -10884,11 +10862,11 @@
       <w:pPr>
         <w:spacing w:after="120" w:line="240" w:lineRule="auto"/>
         <w:rPr>
-          <w:del w:id="169" w:author="Raphael Malyankar" w:date="2024-12-04T22:30:00Z" w16du:dateUtc="2024-12-05T05:30:00Z"/>
-          <w:lang w:val="en-GB"/>
-        </w:rPr>
-      </w:pPr>
-      <w:del w:id="170" w:author="Raphael Malyankar" w:date="2024-12-04T22:30:00Z" w16du:dateUtc="2024-12-05T05:30:00Z">
+          <w:del w:id="165" w:author="Raphael Malyankar" w:date="2024-12-04T22:30:00Z" w16du:dateUtc="2024-12-05T05:30:00Z"/>
+          <w:lang w:val="en-GB"/>
+        </w:rPr>
+      </w:pPr>
+      <w:del w:id="166" w:author="Raphael Malyankar" w:date="2024-12-04T22:30:00Z" w16du:dateUtc="2024-12-05T05:30:00Z">
         <w:r>
           <w:rPr>
             <w:i/>
@@ -11072,11 +11050,11 @@
       <w:pPr>
         <w:spacing w:after="120" w:line="240" w:lineRule="auto"/>
         <w:rPr>
-          <w:ins w:id="171" w:author="Raphael Malyankar" w:date="2024-12-04T22:31:00Z" w16du:dateUtc="2024-12-05T05:31:00Z"/>
-          <w:lang w:val="en-GB"/>
-        </w:rPr>
-      </w:pPr>
-      <w:ins w:id="172" w:author="Raphael Malyankar" w:date="2024-12-04T22:31:00Z" w16du:dateUtc="2024-12-05T05:31:00Z">
+          <w:ins w:id="167" w:author="Raphael Malyankar" w:date="2024-12-04T22:31:00Z" w16du:dateUtc="2024-12-05T05:31:00Z"/>
+          <w:lang w:val="en-GB"/>
+        </w:rPr>
+      </w:pPr>
+      <w:ins w:id="168" w:author="Raphael Malyankar" w:date="2024-12-04T22:31:00Z" w16du:dateUtc="2024-12-05T05:31:00Z">
         <w:r>
           <w:rPr>
             <w:lang w:val="en-GB"/>
@@ -11087,49 +11065,31 @@
           <w:rPr>
             <w:lang w:val="en-GB"/>
           </w:rPr>
-          <w:t>2</w:t>
+          <w:t>29</w:t>
         </w:r>
         <w:r>
           <w:rPr>
             <w:lang w:val="en-GB"/>
           </w:rPr>
-          <w:t>9</w:t>
+          <w:t>. Typically, revisions will change S-158:1</w:t>
         </w:r>
         <w:r>
           <w:rPr>
             <w:lang w:val="en-GB"/>
           </w:rPr>
-          <w:t>. Typically, revisions will change S-158:1</w:t>
+          <w:t>29</w:t>
         </w:r>
         <w:r>
           <w:rPr>
             <w:lang w:val="en-GB"/>
           </w:rPr>
-          <w:t>2</w:t>
+          <w:t xml:space="preserve"> to correct factual errors or introduce necessary changes that have become evident as a result of practical experience or changing circumstances. Revisions include corrections of misinterpretations of S-1</w:t>
         </w:r>
         <w:r>
           <w:rPr>
             <w:lang w:val="en-GB"/>
           </w:rPr>
-          <w:t>9</w:t>
-        </w:r>
-        <w:r>
-          <w:rPr>
-            <w:lang w:val="en-GB"/>
-          </w:rPr>
-          <w:t xml:space="preserve"> to correct factual errors or introduce necessary changes that have become evident as a result of practical experience or changing circumstances. Revisions include corrections of misinterpretations of S-1</w:t>
-        </w:r>
-        <w:r>
-          <w:rPr>
-            <w:lang w:val="en-GB"/>
-          </w:rPr>
-          <w:t>2</w:t>
-        </w:r>
-        <w:r>
-          <w:rPr>
-            <w:lang w:val="en-GB"/>
-          </w:rPr>
-          <w:t>9</w:t>
+          <w:t>29</w:t>
         </w:r>
         <w:r>
           <w:rPr>
@@ -11143,11 +11103,11 @@
       <w:pPr>
         <w:spacing w:after="120" w:line="240" w:lineRule="auto"/>
         <w:rPr>
-          <w:ins w:id="173" w:author="Raphael Malyankar" w:date="2024-12-04T22:31:00Z" w16du:dateUtc="2024-12-05T05:31:00Z"/>
-          <w:lang w:val="en-GB"/>
-        </w:rPr>
-      </w:pPr>
-      <w:ins w:id="174" w:author="Raphael Malyankar" w:date="2024-12-04T22:31:00Z" w16du:dateUtc="2024-12-05T05:31:00Z">
+          <w:ins w:id="169" w:author="Raphael Malyankar" w:date="2024-12-04T22:31:00Z" w16du:dateUtc="2024-12-05T05:31:00Z"/>
+          <w:lang w:val="en-GB"/>
+        </w:rPr>
+      </w:pPr>
+      <w:ins w:id="170" w:author="Raphael Malyankar" w:date="2024-12-04T22:31:00Z" w16du:dateUtc="2024-12-05T05:31:00Z">
         <w:r>
           <w:rPr>
             <w:lang w:val="en-GB"/>
@@ -11160,11 +11120,11 @@
       <w:pPr>
         <w:spacing w:after="120" w:line="240" w:lineRule="auto"/>
         <w:rPr>
-          <w:del w:id="175" w:author="Raphael Malyankar" w:date="2024-12-04T22:31:00Z" w16du:dateUtc="2024-12-05T05:31:00Z"/>
-          <w:lang w:val="en-GB"/>
-        </w:rPr>
-      </w:pPr>
-      <w:del w:id="176" w:author="Raphael Malyankar" w:date="2024-12-04T22:31:00Z" w16du:dateUtc="2024-12-05T05:31:00Z">
+          <w:del w:id="171" w:author="Raphael Malyankar" w:date="2024-12-04T22:31:00Z" w16du:dateUtc="2024-12-05T05:31:00Z"/>
+          <w:lang w:val="en-GB"/>
+        </w:rPr>
+      </w:pPr>
+      <w:del w:id="172" w:author="Raphael Malyankar" w:date="2024-12-04T22:31:00Z" w16du:dateUtc="2024-12-05T05:31:00Z">
         <w:r>
           <w:rPr>
             <w:i/>
@@ -11362,11 +11322,11 @@
       <w:pPr>
         <w:spacing w:after="120" w:line="240" w:lineRule="auto"/>
         <w:rPr>
-          <w:del w:id="177" w:author="Raphael Malyankar" w:date="2024-12-04T22:31:00Z" w16du:dateUtc="2024-12-05T05:31:00Z"/>
-          <w:lang w:val="en-GB"/>
-        </w:rPr>
-      </w:pPr>
-      <w:del w:id="178" w:author="Raphael Malyankar" w:date="2024-12-04T22:31:00Z" w16du:dateUtc="2024-12-05T05:31:00Z">
+          <w:del w:id="173" w:author="Raphael Malyankar" w:date="2024-12-04T22:31:00Z" w16du:dateUtc="2024-12-05T05:31:00Z"/>
+          <w:lang w:val="en-GB"/>
+        </w:rPr>
+      </w:pPr>
+      <w:del w:id="174" w:author="Raphael Malyankar" w:date="2024-12-04T22:31:00Z" w16du:dateUtc="2024-12-05T05:31:00Z">
         <w:r>
           <w:rPr>
             <w:lang w:val="en-GB"/>
@@ -11440,11 +11400,11 @@
       <w:pPr>
         <w:spacing w:after="120" w:line="240" w:lineRule="auto"/>
         <w:rPr>
-          <w:ins w:id="179" w:author="Raphael Malyankar" w:date="2024-12-04T22:31:00Z" w16du:dateUtc="2024-12-05T05:31:00Z"/>
-          <w:lang w:val="en-GB"/>
-        </w:rPr>
-      </w:pPr>
-      <w:ins w:id="180" w:author="Raphael Malyankar" w:date="2024-12-04T22:31:00Z" w16du:dateUtc="2024-12-05T05:31:00Z">
+          <w:ins w:id="175" w:author="Raphael Malyankar" w:date="2024-12-04T22:31:00Z" w16du:dateUtc="2024-12-05T05:31:00Z"/>
+          <w:lang w:val="en-GB"/>
+        </w:rPr>
+      </w:pPr>
+      <w:ins w:id="176" w:author="Raphael Malyankar" w:date="2024-12-04T22:31:00Z" w16du:dateUtc="2024-12-05T05:31:00Z">
         <w:r>
           <w:rPr>
             <w:lang w:val="en-GB"/>
@@ -11458,7 +11418,7 @@
           <w:t>2</w:t>
         </w:r>
       </w:ins>
-      <w:ins w:id="181" w:author="Raphael Malyankar" w:date="2024-12-04T22:32:00Z" w16du:dateUtc="2024-12-05T05:32:00Z">
+      <w:ins w:id="177" w:author="Raphael Malyankar" w:date="2024-12-04T22:32:00Z" w16du:dateUtc="2024-12-05T05:32:00Z">
         <w:r>
           <w:rPr>
             <w:lang w:val="en-GB"/>
@@ -11466,7 +11426,7 @@
           <w:t>9</w:t>
         </w:r>
       </w:ins>
-      <w:ins w:id="182" w:author="Raphael Malyankar" w:date="2024-12-04T22:31:00Z" w16du:dateUtc="2024-12-05T05:31:00Z">
+      <w:ins w:id="178" w:author="Raphael Malyankar" w:date="2024-12-04T22:31:00Z" w16du:dateUtc="2024-12-05T05:31:00Z">
         <w:r>
           <w:rPr>
             <w:lang w:val="en-GB"/>
@@ -11479,11 +11439,11 @@
       <w:pPr>
         <w:spacing w:after="120" w:line="240" w:lineRule="auto"/>
         <w:rPr>
-          <w:ins w:id="183" w:author="Raphael Malyankar" w:date="2024-12-04T22:31:00Z" w16du:dateUtc="2024-12-05T05:31:00Z"/>
-          <w:lang w:val="en-GB"/>
-        </w:rPr>
-      </w:pPr>
-      <w:ins w:id="184" w:author="Raphael Malyankar" w:date="2024-12-04T22:31:00Z" w16du:dateUtc="2024-12-05T05:31:00Z">
+          <w:ins w:id="179" w:author="Raphael Malyankar" w:date="2024-12-04T22:31:00Z" w16du:dateUtc="2024-12-05T05:31:00Z"/>
+          <w:lang w:val="en-GB"/>
+        </w:rPr>
+      </w:pPr>
+      <w:ins w:id="180" w:author="Raphael Malyankar" w:date="2024-12-04T22:31:00Z" w16du:dateUtc="2024-12-05T05:31:00Z">
         <w:r>
           <w:rPr>
             <w:lang w:val="en-GB"/>
@@ -11496,11 +11456,11 @@
       <w:pPr>
         <w:spacing w:after="120" w:line="240" w:lineRule="auto"/>
         <w:rPr>
-          <w:del w:id="185" w:author="Raphael Malyankar" w:date="2024-12-04T22:31:00Z" w16du:dateUtc="2024-12-05T05:31:00Z"/>
-          <w:lang w:val="en-GB"/>
-        </w:rPr>
-      </w:pPr>
-      <w:del w:id="186" w:author="Raphael Malyankar" w:date="2024-12-04T22:31:00Z" w16du:dateUtc="2024-12-05T05:31:00Z">
+          <w:del w:id="181" w:author="Raphael Malyankar" w:date="2024-12-04T22:31:00Z" w16du:dateUtc="2024-12-05T05:31:00Z"/>
+          <w:lang w:val="en-GB"/>
+        </w:rPr>
+      </w:pPr>
+      <w:del w:id="182" w:author="Raphael Malyankar" w:date="2024-12-04T22:31:00Z" w16du:dateUtc="2024-12-05T05:31:00Z">
         <w:r>
           <w:rPr>
             <w:i/>
@@ -11538,8 +11498,8 @@
           </w:rPr>
           <w:delText xml:space="preserve"> arising from non-substantive reasons </w:delText>
         </w:r>
-        <w:commentRangeStart w:id="187"/>
-        <w:commentRangeStart w:id="188"/>
+        <w:commentRangeStart w:id="183"/>
+        <w:commentRangeStart w:id="184"/>
         <w:r>
           <w:rPr>
             <w:lang w:val="en-GB"/>
@@ -11558,7 +11518,7 @@
           </w:rPr>
           <w:delText>from introduction of a new edition or revision of S-</w:delText>
         </w:r>
-        <w:commentRangeEnd w:id="187"/>
+        <w:commentRangeEnd w:id="183"/>
         <w:r>
           <w:rPr>
             <w:lang w:val="en-GB"/>
@@ -11569,14 +11529,14 @@
           <w:rPr>
             <w:rStyle w:val="CommentReference"/>
           </w:rPr>
-          <w:commentReference w:id="187"/>
-        </w:r>
-        <w:commentRangeEnd w:id="188"/>
+          <w:commentReference w:id="183"/>
+        </w:r>
+        <w:commentRangeEnd w:id="184"/>
         <w:r>
           <w:rPr>
             <w:rStyle w:val="CommentReference"/>
           </w:rPr>
-          <w:commentReference w:id="188"/>
+          <w:commentReference w:id="184"/>
         </w:r>
         <w:r>
           <w:rPr>
@@ -11590,11 +11550,11 @@
       <w:pPr>
         <w:spacing w:after="120" w:line="240" w:lineRule="auto"/>
         <w:rPr>
-          <w:del w:id="189" w:author="Raphael Malyankar" w:date="2024-12-04T22:31:00Z" w16du:dateUtc="2024-12-05T05:31:00Z"/>
-          <w:lang w:val="en-GB"/>
-        </w:rPr>
-      </w:pPr>
-      <w:del w:id="190" w:author="Raphael Malyankar" w:date="2024-12-04T22:31:00Z" w16du:dateUtc="2024-12-05T05:31:00Z">
+          <w:del w:id="185" w:author="Raphael Malyankar" w:date="2024-12-04T22:31:00Z" w16du:dateUtc="2024-12-05T05:31:00Z"/>
+          <w:lang w:val="en-GB"/>
+        </w:rPr>
+      </w:pPr>
+      <w:del w:id="186" w:author="Raphael Malyankar" w:date="2024-12-04T22:31:00Z" w16du:dateUtc="2024-12-05T05:31:00Z">
         <w:r>
           <w:rPr>
             <w:lang w:val="en-GB"/>
@@ -11668,11 +11628,11 @@
       <w:pPr>
         <w:spacing w:after="120" w:line="240" w:lineRule="auto"/>
         <w:rPr>
-          <w:del w:id="191" w:author="Raphael Malyankar" w:date="2024-12-04T22:31:00Z" w16du:dateUtc="2024-12-05T05:31:00Z"/>
-          <w:lang w:val="en-GB"/>
-        </w:rPr>
-      </w:pPr>
-      <w:del w:id="192" w:author="Raphael Malyankar" w:date="2024-12-04T22:31:00Z" w16du:dateUtc="2024-12-05T05:31:00Z">
+          <w:del w:id="187" w:author="Raphael Malyankar" w:date="2024-12-04T22:31:00Z" w16du:dateUtc="2024-12-05T05:31:00Z"/>
+          <w:lang w:val="en-GB"/>
+        </w:rPr>
+      </w:pPr>
+      <w:del w:id="188" w:author="Raphael Malyankar" w:date="2024-12-04T22:31:00Z" w16du:dateUtc="2024-12-05T05:31:00Z">
         <w:r>
           <w:rPr>
             <w:lang w:val="en-GB"/>
@@ -11910,14 +11870,14 @@
           <w:lang w:val="en-GB"/>
         </w:rPr>
       </w:pPr>
-      <w:bookmarkStart w:id="193" w:name="_Toc179499858"/>
+      <w:bookmarkStart w:id="189" w:name="_Toc179499858"/>
       <w:r>
         <w:rPr>
           <w:lang w:val="en-GB"/>
         </w:rPr>
         <w:t>Check Structure</w:t>
       </w:r>
-      <w:bookmarkEnd w:id="193"/>
+      <w:bookmarkEnd w:id="189"/>
     </w:p>
     <w:p>
       <w:pPr>
@@ -11926,7 +11886,7 @@
         </w:tabs>
         <w:spacing w:after="120" w:line="240" w:lineRule="auto"/>
         <w:rPr>
-          <w:ins w:id="194" w:author="Raphael Malyankar" w:date="2024-12-04T22:32:00Z" w16du:dateUtc="2024-12-05T05:32:00Z"/>
+          <w:ins w:id="190" w:author="Raphael Malyankar" w:date="2024-12-04T22:32:00Z" w16du:dateUtc="2024-12-05T05:32:00Z"/>
           <w:lang w:val="en-GB"/>
         </w:rPr>
       </w:pPr>
@@ -11959,7 +11919,7 @@
           <w:lang w:val="en-GB"/>
         </w:rPr>
       </w:pPr>
-      <w:ins w:id="195" w:author="Raphael Malyankar" w:date="2024-12-04T22:32:00Z" w16du:dateUtc="2024-12-05T05:32:00Z">
+      <w:ins w:id="191" w:author="Raphael Malyankar" w:date="2024-12-04T22:32:00Z" w16du:dateUtc="2024-12-05T05:32:00Z">
         <w:r>
           <w:rPr>
             <w:lang w:val="en-GB"/>
@@ -12575,16 +12535,16 @@
           <w:lang w:val="en-GB"/>
         </w:rPr>
       </w:pPr>
-      <w:bookmarkStart w:id="196" w:name="_Ref172572327"/>
-      <w:bookmarkStart w:id="197" w:name="_Toc179499859"/>
+      <w:bookmarkStart w:id="192" w:name="_Ref172572327"/>
+      <w:bookmarkStart w:id="193" w:name="_Toc179499859"/>
       <w:r>
         <w:rPr>
           <w:lang w:val="en-GB"/>
         </w:rPr>
         <w:t>Check Syntax</w:t>
       </w:r>
-      <w:bookmarkEnd w:id="196"/>
-      <w:bookmarkEnd w:id="197"/>
+      <w:bookmarkEnd w:id="192"/>
+      <w:bookmarkEnd w:id="193"/>
     </w:p>
     <w:p>
       <w:pPr>
@@ -12606,14 +12566,14 @@
           <w:lang w:val="en-GB"/>
         </w:rPr>
       </w:pPr>
-      <w:bookmarkStart w:id="198" w:name="_Toc179499860"/>
+      <w:bookmarkStart w:id="194" w:name="_Toc179499860"/>
       <w:r>
         <w:rPr>
           <w:lang w:val="en-GB"/>
         </w:rPr>
         <w:t>Organisation</w:t>
       </w:r>
-      <w:bookmarkEnd w:id="198"/>
+      <w:bookmarkEnd w:id="194"/>
     </w:p>
     <w:p>
       <w:pPr>
@@ -12704,25 +12664,25 @@
           <w:lang w:val="en-GB"/>
         </w:rPr>
       </w:pPr>
-      <w:bookmarkStart w:id="199" w:name="_Toc179220192"/>
-      <w:bookmarkStart w:id="200" w:name="_Toc179499861"/>
-      <w:commentRangeStart w:id="201"/>
+      <w:bookmarkStart w:id="195" w:name="_Toc179220192"/>
+      <w:bookmarkStart w:id="196" w:name="_Toc179499861"/>
+      <w:commentRangeStart w:id="197"/>
       <w:r>
         <w:rPr>
           <w:lang w:val="en-GB"/>
         </w:rPr>
         <w:t>Other Applicable Checks</w:t>
       </w:r>
-      <w:bookmarkEnd w:id="199"/>
-      <w:bookmarkEnd w:id="200"/>
-      <w:commentRangeEnd w:id="201"/>
+      <w:bookmarkEnd w:id="195"/>
+      <w:bookmarkEnd w:id="196"/>
+      <w:commentRangeEnd w:id="197"/>
       <w:r>
         <w:rPr>
           <w:rStyle w:val="CommentReference"/>
           <w:b w:val="0"/>
           <w:bCs w:val="0"/>
         </w:rPr>
-        <w:commentReference w:id="201"/>
+        <w:commentReference w:id="197"/>
       </w:r>
     </w:p>
     <w:p>
@@ -12732,16 +12692,16 @@
           <w:lang w:val="en-GB"/>
         </w:rPr>
       </w:pPr>
-      <w:bookmarkStart w:id="202" w:name="_Toc179220193"/>
-      <w:bookmarkStart w:id="203" w:name="_Toc179499862"/>
+      <w:bookmarkStart w:id="198" w:name="_Toc179220193"/>
+      <w:bookmarkStart w:id="199" w:name="_Toc179499862"/>
       <w:r>
         <w:rPr>
           <w:lang w:val="en-GB"/>
         </w:rPr>
         <w:t>Generic S-100 checks</w:t>
       </w:r>
-      <w:bookmarkEnd w:id="202"/>
-      <w:bookmarkEnd w:id="203"/>
+      <w:bookmarkEnd w:id="198"/>
+      <w:bookmarkEnd w:id="199"/>
     </w:p>
     <w:p>
       <w:pPr>
@@ -12846,7 +12806,7 @@
                 <w:lang w:val="en-GB"/>
               </w:rPr>
             </w:pPr>
-            <w:commentRangeStart w:id="204"/>
+            <w:commentRangeStart w:id="200"/>
             <w:r>
               <w:rPr>
                 <w:b/>
@@ -12855,9 +12815,9 @@
               </w:rPr>
               <w:t>Checks</w:t>
             </w:r>
-            <w:commentRangeEnd w:id="204"/>
-            <w:r>
-              <w:commentReference w:id="204"/>
+            <w:commentRangeEnd w:id="200"/>
+            <w:r>
+              <w:commentReference w:id="200"/>
             </w:r>
           </w:p>
         </w:tc>
@@ -12953,7 +12913,7 @@
                 <w:lang w:val="en-GB"/>
               </w:rPr>
             </w:pPr>
-            <w:del w:id="205" w:author="Raphael Malyankar" w:date="2024-12-04T22:34:00Z" w16du:dateUtc="2024-12-05T05:34:00Z">
+            <w:del w:id="201" w:author="Raphael Malyankar" w:date="2024-12-04T22:34:00Z" w16du:dateUtc="2024-12-05T05:34:00Z">
               <w:r>
                 <w:rPr>
                   <w:lang w:val="en-GB"/>
@@ -12961,7 +12921,7 @@
                 <w:delText>All</w:delText>
               </w:r>
             </w:del>
-            <w:ins w:id="206" w:author="Raphael Malyankar" w:date="2024-12-04T22:34:00Z" w16du:dateUtc="2024-12-05T05:34:00Z">
+            <w:ins w:id="202" w:author="Raphael Malyankar" w:date="2024-12-04T22:34:00Z" w16du:dateUtc="2024-12-05T05:34:00Z">
               <w:r>
                 <w:rPr>
                   <w:lang w:val="en-GB"/>
@@ -13053,7 +13013,7 @@
                 <w:lang w:val="en-GB"/>
               </w:rPr>
             </w:pPr>
-            <w:del w:id="207" w:author="Raphael Malyankar" w:date="2024-12-04T22:34:00Z" w16du:dateUtc="2024-12-05T05:34:00Z">
+            <w:del w:id="203" w:author="Raphael Malyankar" w:date="2024-12-04T22:34:00Z" w16du:dateUtc="2024-12-05T05:34:00Z">
               <w:r>
                 <w:rPr>
                   <w:lang w:val="en-GB"/>
@@ -13061,7 +13021,7 @@
                 <w:delText>All</w:delText>
               </w:r>
             </w:del>
-            <w:ins w:id="208" w:author="Raphael Malyankar" w:date="2024-12-04T22:34:00Z" w16du:dateUtc="2024-12-05T05:34:00Z">
+            <w:ins w:id="204" w:author="Raphael Malyankar" w:date="2024-12-04T22:34:00Z" w16du:dateUtc="2024-12-05T05:34:00Z">
               <w:r>
                 <w:rPr>
                   <w:lang w:val="en-GB"/>
@@ -13159,7 +13119,7 @@
               </w:rPr>
               <w:t>All</w:t>
             </w:r>
-            <w:ins w:id="209" w:author="Raphael Malyankar" w:date="2024-12-04T22:34:00Z" w16du:dateUtc="2024-12-05T05:34:00Z">
+            <w:ins w:id="205" w:author="Raphael Malyankar" w:date="2024-12-04T22:34:00Z" w16du:dateUtc="2024-12-05T05:34:00Z">
               <w:r>
                 <w:rPr>
                   <w:lang w:val="en-GB"/>
@@ -13245,7 +13205,7 @@
                 <w:lang w:val="en-GB"/>
               </w:rPr>
             </w:pPr>
-            <w:del w:id="210" w:author="Raphael Malyankar" w:date="2024-12-04T22:35:00Z" w16du:dateUtc="2024-12-05T05:35:00Z">
+            <w:del w:id="206" w:author="Raphael Malyankar" w:date="2024-12-04T22:35:00Z" w16du:dateUtc="2024-12-05T05:35:00Z">
               <w:r>
                 <w:rPr>
                   <w:lang w:val="en-GB"/>
@@ -13253,7 +13213,7 @@
                 <w:delText>All</w:delText>
               </w:r>
             </w:del>
-            <w:ins w:id="211" w:author="Raphael Malyankar" w:date="2024-12-04T22:35:00Z" w16du:dateUtc="2024-12-05T05:35:00Z">
+            <w:ins w:id="207" w:author="Raphael Malyankar" w:date="2024-12-04T22:35:00Z" w16du:dateUtc="2024-12-05T05:35:00Z">
               <w:r>
                 <w:rPr>
                   <w:lang w:val="en-GB"/>
@@ -13347,7 +13307,7 @@
               <w:rPr>
                 <w:lang w:val="en-GB"/>
               </w:rPr>
-              <w:pPrChange w:id="212" w:author="Raphael Malyankar" w:date="2024-12-04T22:35:00Z" w16du:dateUtc="2024-12-05T05:35:00Z">
+              <w:pPrChange w:id="208" w:author="Raphael Malyankar" w:date="2024-12-04T22:35:00Z" w16du:dateUtc="2024-12-05T05:35:00Z">
                 <w:pPr>
                   <w:tabs>
                     <w:tab w:val="left" w:pos="1701"/>
@@ -13362,7 +13322,7 @@
               </w:rPr>
               <w:t>S100_Dev0069</w:t>
             </w:r>
-            <w:ins w:id="213" w:author="Raphael Malyankar" w:date="2024-12-04T22:35:00Z" w16du:dateUtc="2024-12-05T05:35:00Z">
+            <w:ins w:id="209" w:author="Raphael Malyankar" w:date="2024-12-04T22:35:00Z" w16du:dateUtc="2024-12-05T05:35:00Z">
               <w:r>
                 <w:rPr>
                   <w:lang w:val="en-GB"/>
@@ -13740,11 +13700,11 @@
               </w:tabs>
               <w:spacing w:after="60" w:line="240" w:lineRule="auto"/>
               <w:rPr>
-                <w:del w:id="214" w:author="Raphael Malyankar" w:date="2024-12-04T22:36:00Z" w16du:dateUtc="2024-12-05T05:36:00Z"/>
+                <w:del w:id="210" w:author="Raphael Malyankar" w:date="2024-12-04T22:36:00Z" w16du:dateUtc="2024-12-05T05:36:00Z"/>
                 <w:lang w:val="en-GB"/>
               </w:rPr>
             </w:pPr>
-            <w:ins w:id="215" w:author="Raphael Malyankar" w:date="2024-12-04T22:36:00Z" w16du:dateUtc="2024-12-05T05:36:00Z">
+            <w:ins w:id="211" w:author="Raphael Malyankar" w:date="2024-12-04T22:36:00Z" w16du:dateUtc="2024-12-05T05:36:00Z">
               <w:r>
                 <w:rPr>
                   <w:lang w:val="en-GB"/>
@@ -13752,7 +13712,7 @@
                 <w:t>Only checks in Collection A, if any</w:t>
               </w:r>
             </w:ins>
-            <w:del w:id="216" w:author="Raphael Malyankar" w:date="2024-12-04T22:36:00Z" w16du:dateUtc="2024-12-05T05:36:00Z">
+            <w:del w:id="212" w:author="Raphael Malyankar" w:date="2024-12-04T22:36:00Z" w16du:dateUtc="2024-12-05T05:36:00Z">
               <w:r>
                 <w:rPr>
                   <w:lang w:val="en-GB"/>
@@ -13768,11 +13728,11 @@
               </w:tabs>
               <w:spacing w:after="60" w:line="240" w:lineRule="auto"/>
               <w:rPr>
-                <w:del w:id="217" w:author="Raphael Malyankar" w:date="2024-12-04T22:36:00Z" w16du:dateUtc="2024-12-05T05:36:00Z"/>
+                <w:del w:id="213" w:author="Raphael Malyankar" w:date="2024-12-04T22:36:00Z" w16du:dateUtc="2024-12-05T05:36:00Z"/>
                 <w:lang w:val="en-GB"/>
               </w:rPr>
             </w:pPr>
-            <w:del w:id="218" w:author="Raphael Malyankar" w:date="2024-12-04T22:36:00Z" w16du:dateUtc="2024-12-05T05:36:00Z">
+            <w:del w:id="214" w:author="Raphael Malyankar" w:date="2024-12-04T22:36:00Z" w16du:dateUtc="2024-12-05T05:36:00Z">
               <w:r>
                 <w:rPr>
                   <w:lang w:val="en-GB"/>
@@ -13791,7 +13751,7 @@
                 <w:lang w:val="en-GB"/>
               </w:rPr>
             </w:pPr>
-            <w:del w:id="219" w:author="Raphael Malyankar" w:date="2024-12-04T22:36:00Z" w16du:dateUtc="2024-12-05T05:36:00Z">
+            <w:del w:id="215" w:author="Raphael Malyankar" w:date="2024-12-04T22:36:00Z" w16du:dateUtc="2024-12-05T05:36:00Z">
               <w:r>
                 <w:rPr>
                   <w:lang w:val="en-GB"/>
@@ -13883,7 +13843,7 @@
               </w:rPr>
               <w:t xml:space="preserve">All checks </w:t>
             </w:r>
-            <w:ins w:id="220" w:author="Raphael Malyankar" w:date="2024-12-04T22:36:00Z" w16du:dateUtc="2024-12-05T05:36:00Z">
+            <w:ins w:id="216" w:author="Raphael Malyankar" w:date="2024-12-04T22:36:00Z" w16du:dateUtc="2024-12-05T05:36:00Z">
               <w:r>
                 <w:rPr>
                   <w:lang w:val="en-GB"/>
@@ -14118,7 +14078,7 @@
                 <w:lang w:val="en-GB"/>
               </w:rPr>
             </w:pPr>
-            <w:del w:id="221" w:author="Raphael Malyankar" w:date="2024-12-04T22:37:00Z" w16du:dateUtc="2024-12-05T05:37:00Z">
+            <w:del w:id="217" w:author="Raphael Malyankar" w:date="2024-12-04T22:37:00Z" w16du:dateUtc="2024-12-05T05:37:00Z">
               <w:r>
                 <w:rPr>
                   <w:lang w:val="en-GB"/>
@@ -14126,7 +14086,7 @@
                 <w:delText>?</w:delText>
               </w:r>
             </w:del>
-            <w:ins w:id="222" w:author="Raphael Malyankar" w:date="2024-12-04T22:37:00Z" w16du:dateUtc="2024-12-05T05:37:00Z">
+            <w:ins w:id="218" w:author="Raphael Malyankar" w:date="2024-12-04T22:37:00Z" w16du:dateUtc="2024-12-05T05:37:00Z">
               <w:r>
                 <w:rPr>
                   <w:lang w:val="en-GB"/>
@@ -14292,7 +14252,7 @@
               </w:rPr>
               <w:t>Part 10b</w:t>
             </w:r>
-            <w:del w:id="223" w:author="Raphael Malyankar" w:date="2024-12-04T22:37:00Z" w16du:dateUtc="2024-12-05T05:37:00Z">
+            <w:del w:id="219" w:author="Raphael Malyankar" w:date="2024-12-04T22:37:00Z" w16du:dateUtc="2024-12-05T05:37:00Z">
               <w:r>
                 <w:rPr>
                   <w:lang w:val="en-GB"/>
@@ -14316,7 +14276,7 @@
                 <w:lang w:val="en-GB"/>
               </w:rPr>
             </w:pPr>
-            <w:ins w:id="224" w:author="Raphael Malyankar" w:date="2024-12-04T22:38:00Z" w16du:dateUtc="2024-12-05T05:38:00Z">
+            <w:ins w:id="220" w:author="Raphael Malyankar" w:date="2024-12-04T22:38:00Z" w16du:dateUtc="2024-12-05T05:38:00Z">
               <w:r>
                 <w:rPr>
                   <w:lang w:val="en-GB"/>
@@ -14324,7 +14284,7 @@
                 <w:t>All checks in Collection A</w:t>
               </w:r>
             </w:ins>
-            <w:del w:id="225" w:author="Raphael Malyankar" w:date="2024-12-04T22:38:00Z" w16du:dateUtc="2024-12-05T05:38:00Z">
+            <w:del w:id="221" w:author="Raphael Malyankar" w:date="2024-12-04T22:38:00Z" w16du:dateUtc="2024-12-05T05:38:00Z">
               <w:r>
                 <w:rPr>
                   <w:lang w:val="en-GB"/>
@@ -14602,7 +14562,7 @@
                 <w:lang w:val="en-GB"/>
               </w:rPr>
             </w:pPr>
-            <w:ins w:id="226" w:author="Raphael Malyankar" w:date="2024-12-04T22:38:00Z" w16du:dateUtc="2024-12-05T05:38:00Z">
+            <w:ins w:id="222" w:author="Raphael Malyankar" w:date="2024-12-04T22:38:00Z" w16du:dateUtc="2024-12-05T05:38:00Z">
               <w:r>
                 <w:rPr>
                   <w:lang w:val="en-GB"/>
@@ -14610,7 +14570,7 @@
                 <w:t>All collection A checks</w:t>
               </w:r>
             </w:ins>
-            <w:del w:id="227" w:author="Raphael Malyankar" w:date="2024-12-04T22:38:00Z" w16du:dateUtc="2024-12-05T05:38:00Z">
+            <w:del w:id="223" w:author="Raphael Malyankar" w:date="2024-12-04T22:38:00Z" w16du:dateUtc="2024-12-05T05:38:00Z">
               <w:r>
                 <w:rPr>
                   <w:lang w:val="en-GB"/>
@@ -14631,11 +14591,11 @@
               </w:tabs>
               <w:spacing w:after="60" w:line="240" w:lineRule="auto"/>
               <w:rPr>
-                <w:ins w:id="228" w:author="Raphael Malyankar" w:date="2024-12-04T22:38:00Z" w16du:dateUtc="2024-12-05T05:38:00Z"/>
+                <w:ins w:id="224" w:author="Raphael Malyankar" w:date="2024-12-04T22:38:00Z" w16du:dateUtc="2024-12-05T05:38:00Z"/>
                 <w:lang w:val="en-GB"/>
               </w:rPr>
             </w:pPr>
-            <w:ins w:id="229" w:author="Raphael Malyankar" w:date="2024-12-04T22:38:00Z" w16du:dateUtc="2024-12-05T05:38:00Z">
+            <w:ins w:id="225" w:author="Raphael Malyankar" w:date="2024-12-04T22:38:00Z" w16du:dateUtc="2024-12-05T05:38:00Z">
               <w:r>
                 <w:rPr>
                   <w:lang w:val="en-GB"/>
@@ -14654,7 +14614,7 @@
                 <w:lang w:val="en-GB"/>
               </w:rPr>
             </w:pPr>
-            <w:ins w:id="230" w:author="Raphael Malyankar" w:date="2024-12-04T22:38:00Z" w16du:dateUtc="2024-12-05T05:38:00Z">
+            <w:ins w:id="226" w:author="Raphael Malyankar" w:date="2024-12-04T22:38:00Z" w16du:dateUtc="2024-12-05T05:38:00Z">
               <w:r>
                 <w:rPr>
                   <w:lang w:val="en-GB"/>
@@ -14662,7 +14622,7 @@
                 <w:t>Exchange set</w:t>
               </w:r>
             </w:ins>
-            <w:del w:id="231" w:author="Raphael Malyankar" w:date="2024-12-04T22:38:00Z" w16du:dateUtc="2024-12-05T05:38:00Z">
+            <w:del w:id="227" w:author="Raphael Malyankar" w:date="2024-12-04T22:38:00Z" w16du:dateUtc="2024-12-05T05:38:00Z">
               <w:r>
                 <w:rPr>
                   <w:lang w:val="en-GB"/>
@@ -14738,7 +14698,7 @@
               </w:rPr>
               <w:t xml:space="preserve"> </w:t>
             </w:r>
-            <w:ins w:id="232" w:author="Raphael Malyankar" w:date="2024-12-04T22:38:00Z" w16du:dateUtc="2024-12-05T05:38:00Z">
+            <w:ins w:id="228" w:author="Raphael Malyankar" w:date="2024-12-04T22:38:00Z" w16du:dateUtc="2024-12-05T05:38:00Z">
               <w:r>
                 <w:rPr>
                   <w:lang w:val="en-GB"/>
@@ -14829,11 +14789,11 @@
         </w:tabs>
         <w:spacing w:line="240" w:lineRule="auto"/>
         <w:rPr>
-          <w:del w:id="233" w:author="Raphael Malyankar" w:date="2024-12-04T22:39:00Z" w16du:dateUtc="2024-12-05T05:39:00Z"/>
-          <w:lang w:val="en-GB"/>
-        </w:rPr>
-      </w:pPr>
-      <w:del w:id="234" w:author="Raphael Malyankar" w:date="2024-12-04T22:39:00Z" w16du:dateUtc="2024-12-05T05:39:00Z">
+          <w:del w:id="229" w:author="Raphael Malyankar" w:date="2024-12-04T22:39:00Z" w16du:dateUtc="2024-12-05T05:39:00Z"/>
+          <w:lang w:val="en-GB"/>
+        </w:rPr>
+      </w:pPr>
+      <w:del w:id="230" w:author="Raphael Malyankar" w:date="2024-12-04T22:39:00Z" w16du:dateUtc="2024-12-05T05:39:00Z">
         <w:r>
           <w:rPr>
             <w:lang w:val="en-GB"/>
@@ -14849,11 +14809,11 @@
         </w:tabs>
         <w:spacing w:line="240" w:lineRule="auto"/>
         <w:rPr>
-          <w:del w:id="235" w:author="Raphael Malyankar" w:date="2024-12-04T22:39:00Z" w16du:dateUtc="2024-12-05T05:39:00Z"/>
-          <w:lang w:val="en-GB"/>
-        </w:rPr>
-      </w:pPr>
-      <w:del w:id="236" w:author="Raphael Malyankar" w:date="2024-12-04T22:39:00Z" w16du:dateUtc="2024-12-05T05:39:00Z">
+          <w:del w:id="231" w:author="Raphael Malyankar" w:date="2024-12-04T22:39:00Z" w16du:dateUtc="2024-12-05T05:39:00Z"/>
+          <w:lang w:val="en-GB"/>
+        </w:rPr>
+      </w:pPr>
+      <w:del w:id="232" w:author="Raphael Malyankar" w:date="2024-12-04T22:39:00Z" w16du:dateUtc="2024-12-05T05:39:00Z">
         <w:r>
           <w:rPr>
             <w:lang w:val="en-GB"/>
@@ -14881,16 +14841,16 @@
           <w:lang w:val="en-GB"/>
         </w:rPr>
       </w:pPr>
-      <w:bookmarkStart w:id="237" w:name="_Toc179220194"/>
-      <w:bookmarkStart w:id="238" w:name="_Toc179499863"/>
+      <w:bookmarkStart w:id="233" w:name="_Toc179220194"/>
+      <w:bookmarkStart w:id="234" w:name="_Toc179499863"/>
       <w:r>
         <w:rPr>
           <w:lang w:val="en-GB"/>
         </w:rPr>
         <w:t>Interoperability checks</w:t>
       </w:r>
-      <w:bookmarkEnd w:id="237"/>
-      <w:bookmarkEnd w:id="238"/>
+      <w:bookmarkEnd w:id="233"/>
+      <w:bookmarkEnd w:id="234"/>
     </w:p>
     <w:p>
       <w:pPr>
@@ -14939,9 +14899,9 @@
           <w:lang w:val="en-GB"/>
         </w:rPr>
       </w:pPr>
-      <w:bookmarkStart w:id="239" w:name="_Toc179499864"/>
-      <w:commentRangeStart w:id="240"/>
-      <w:commentRangeStart w:id="241"/>
+      <w:bookmarkStart w:id="235" w:name="_Toc179499864"/>
+      <w:commentRangeStart w:id="236"/>
+      <w:commentRangeStart w:id="237"/>
       <w:r>
         <w:rPr>
           <w:lang w:val="en-GB"/>
@@ -14960,25 +14920,25 @@
         </w:rPr>
         <w:t>Sequence</w:t>
       </w:r>
-      <w:commentRangeEnd w:id="240"/>
+      <w:commentRangeEnd w:id="236"/>
       <w:r>
         <w:rPr>
           <w:rStyle w:val="CommentReference"/>
           <w:b w:val="0"/>
           <w:bCs w:val="0"/>
         </w:rPr>
-        <w:commentReference w:id="240"/>
-      </w:r>
-      <w:commentRangeEnd w:id="241"/>
+        <w:commentReference w:id="236"/>
+      </w:r>
+      <w:commentRangeEnd w:id="237"/>
       <w:r>
         <w:rPr>
           <w:rStyle w:val="CommentReference"/>
           <w:b w:val="0"/>
           <w:bCs w:val="0"/>
         </w:rPr>
-        <w:commentReference w:id="241"/>
-      </w:r>
-      <w:bookmarkEnd w:id="239"/>
+        <w:commentReference w:id="237"/>
+      </w:r>
+      <w:bookmarkEnd w:id="235"/>
     </w:p>
     <w:p>
       <w:pPr>
@@ -15778,27 +15738,27 @@
                 <w:lang w:val="en-GB"/>
               </w:rPr>
             </w:pPr>
-            <w:commentRangeStart w:id="242"/>
-            <w:commentRangeStart w:id="243"/>
+            <w:commentRangeStart w:id="238"/>
+            <w:commentRangeStart w:id="239"/>
             <w:r>
               <w:rPr>
                 <w:lang w:val="en-GB"/>
               </w:rPr>
               <w:t>Inter-dataset, intra-product checks</w:t>
             </w:r>
-            <w:commentRangeEnd w:id="242"/>
+            <w:commentRangeEnd w:id="238"/>
             <w:r>
               <w:rPr>
                 <w:rStyle w:val="CommentReference"/>
               </w:rPr>
-              <w:commentReference w:id="242"/>
-            </w:r>
-            <w:commentRangeEnd w:id="243"/>
+              <w:commentReference w:id="238"/>
+            </w:r>
+            <w:commentRangeEnd w:id="239"/>
             <w:r>
               <w:rPr>
                 <w:rStyle w:val="CommentReference"/>
               </w:rPr>
-              <w:commentReference w:id="243"/>
+              <w:commentReference w:id="239"/>
             </w:r>
           </w:p>
         </w:tc>
@@ -16204,19 +16164,19 @@
                 <w:lang w:val="en-GB"/>
               </w:rPr>
             </w:pPr>
-            <w:commentRangeStart w:id="244"/>
+            <w:commentRangeStart w:id="240"/>
             <w:r>
               <w:rPr>
                 <w:lang w:val="en-GB"/>
               </w:rPr>
               <w:t>Product-specific checks for exchange sets</w:t>
             </w:r>
-            <w:commentRangeEnd w:id="244"/>
+            <w:commentRangeEnd w:id="240"/>
             <w:r>
               <w:rPr>
                 <w:rStyle w:val="CommentReference"/>
               </w:rPr>
-              <w:commentReference w:id="244"/>
+              <w:commentReference w:id="240"/>
             </w:r>
           </w:p>
         </w:tc>
@@ -16410,16 +16370,16 @@
           <w:lang w:val="en-GB"/>
         </w:rPr>
       </w:pPr>
-      <w:bookmarkStart w:id="245" w:name="_Ref172572049"/>
-      <w:bookmarkStart w:id="246" w:name="_Toc179499865"/>
+      <w:bookmarkStart w:id="241" w:name="_Ref172572049"/>
+      <w:bookmarkStart w:id="242" w:name="_Toc179499865"/>
       <w:r>
         <w:rPr>
           <w:lang w:val="en-GB"/>
         </w:rPr>
         <w:t>Check Classification</w:t>
       </w:r>
-      <w:bookmarkEnd w:id="245"/>
-      <w:bookmarkEnd w:id="246"/>
+      <w:bookmarkEnd w:id="241"/>
+      <w:bookmarkEnd w:id="242"/>
     </w:p>
     <w:p>
       <w:pPr>
@@ -16451,16 +16411,16 @@
           <w:lang w:val="en-GB"/>
         </w:rPr>
       </w:pPr>
-      <w:bookmarkStart w:id="247" w:name="_Ref172575919"/>
-      <w:bookmarkStart w:id="248" w:name="_Toc179499866"/>
+      <w:bookmarkStart w:id="243" w:name="_Ref172575919"/>
+      <w:bookmarkStart w:id="244" w:name="_Toc179499866"/>
       <w:r>
         <w:rPr>
           <w:lang w:val="en-GB"/>
         </w:rPr>
         <w:t>Geometry and Spatial Operators</w:t>
       </w:r>
-      <w:bookmarkEnd w:id="247"/>
-      <w:bookmarkEnd w:id="248"/>
+      <w:bookmarkEnd w:id="243"/>
+      <w:bookmarkEnd w:id="244"/>
     </w:p>
     <w:p>
       <w:pPr>
@@ -16518,8 +16478,8 @@
           <w:lang w:val="en-GB"/>
         </w:rPr>
       </w:pPr>
-      <w:bookmarkStart w:id="249" w:name="_Toc179499867"/>
-      <w:commentRangeStart w:id="250"/>
+      <w:bookmarkStart w:id="245" w:name="_Toc179499867"/>
+      <w:commentRangeStart w:id="246"/>
       <w:r>
         <w:rPr>
           <w:lang w:val="en-GB"/>
@@ -16527,15 +16487,15 @@
         <w:lastRenderedPageBreak/>
         <w:t>Other Components of this Specification</w:t>
       </w:r>
-      <w:bookmarkEnd w:id="249"/>
-      <w:commentRangeEnd w:id="250"/>
+      <w:bookmarkEnd w:id="245"/>
+      <w:commentRangeEnd w:id="246"/>
       <w:r>
         <w:rPr>
           <w:rStyle w:val="CommentReference"/>
           <w:b w:val="0"/>
           <w:bCs w:val="0"/>
         </w:rPr>
-        <w:commentReference w:id="250"/>
+        <w:commentReference w:id="246"/>
       </w:r>
     </w:p>
     <w:p>
@@ -16598,7 +16558,7 @@
         </w:rPr>
         <w:t>_0_</w:t>
       </w:r>
-      <w:del w:id="251" w:author="Raphael Malyankar" w:date="2024-12-04T22:42:00Z" w16du:dateUtc="2024-12-05T05:42:00Z">
+      <w:del w:id="247" w:author="Raphael Malyankar" w:date="2024-12-04T22:42:00Z" w16du:dateUtc="2024-12-05T05:42:00Z">
         <w:r>
           <w:rPr>
             <w:lang w:val="en-GB"/>
@@ -16606,7 +16566,7 @@
           <w:delText>1</w:delText>
         </w:r>
       </w:del>
-      <w:ins w:id="252" w:author="Raphael Malyankar" w:date="2024-12-04T22:42:00Z" w16du:dateUtc="2024-12-05T05:42:00Z">
+      <w:ins w:id="248" w:author="Raphael Malyankar" w:date="2024-12-04T22:42:00Z" w16du:dateUtc="2024-12-05T05:42:00Z">
         <w:r>
           <w:rPr>
             <w:lang w:val="en-GB"/>
@@ -16620,7 +16580,7 @@
         </w:rPr>
         <w:t>_0_</w:t>
       </w:r>
-      <w:del w:id="253" w:author="Raphael Malyankar" w:date="2024-12-04T22:42:00Z" w16du:dateUtc="2024-12-05T05:42:00Z">
+      <w:del w:id="249" w:author="Raphael Malyankar" w:date="2024-12-04T22:42:00Z" w16du:dateUtc="2024-12-05T05:42:00Z">
         <w:r>
           <w:rPr>
             <w:lang w:val="en-GB"/>
@@ -16640,7 +16600,7 @@
           <w:delText>0</w:delText>
         </w:r>
       </w:del>
-      <w:ins w:id="254" w:author="Raphael Malyankar" w:date="2024-12-04T22:42:00Z" w16du:dateUtc="2024-12-05T05:42:00Z">
+      <w:ins w:id="250" w:author="Raphael Malyankar" w:date="2024-12-04T22:42:00Z" w16du:dateUtc="2024-12-05T05:42:00Z">
         <w:r>
           <w:rPr>
             <w:lang w:val="en-GB"/>
@@ -16680,7 +16640,7 @@
 
 <file path=word/comments.xml><?xml version="1.0" encoding="utf-8"?>
 <w:comments xmlns:wpc="http://schemas.microsoft.com/office/word/2010/wordprocessingCanvas" xmlns:cx="http://schemas.microsoft.com/office/drawing/2014/chartex" xmlns:cx1="http://schemas.microsoft.com/office/drawing/2015/9/8/chartex" xmlns:cx2="http://schemas.microsoft.com/office/drawing/2015/10/21/chartex" xmlns:cx3="http://schemas.microsoft.com/office/drawing/2016/5/9/chartex" xmlns:cx4="http://schemas.microsoft.com/office/drawing/2016/5/10/chartex" xmlns:cx5="http://schemas.microsoft.com/office/drawing/2016/5/11/chartex" xmlns:cx6="http://schemas.microsoft.com/office/drawing/2016/5/12/chartex" xmlns:cx7="http://schemas.microsoft.com/office/drawing/2016/5/13/chartex" xmlns:cx8="http://schemas.microsoft.com/office/drawing/2016/5/14/chartex" xmlns:mc="http://schemas.openxmlformats.org/markup-compatibility/2006" xmlns:aink="http://schemas.microsoft.com/office/drawing/2016/ink" xmlns:am3d="http://schemas.microsoft.com/office/drawing/2017/model3d" xmlns:o="urn:schemas-microsoft-com:office:office" xmlns:oel="http://schemas.microsoft.com/office/2019/extlst" xmlns:r="http://schemas.openxmlformats.org/officeDocument/2006/relationships" xmlns:m="http://schemas.openxmlformats.org/officeDocument/2006/math" xmlns:v="urn:schemas-microsoft-com:vml" xmlns:wp14="http://schemas.microsoft.com/office/word/2010/wordprocessingDrawing" xmlns:wp="http://schemas.openxmlformats.org/drawingml/2006/wordprocessingDrawing" xmlns:w10="urn:schemas-microsoft-com:office:word" xmlns:w="http://schemas.openxmlformats.org/wordprocessingml/2006/main" xmlns:w14="http://schemas.microsoft.com/office/word/2010/wordml" xmlns:w15="http://schemas.microsoft.com/office/word/2012/wordml" xmlns:w16cex="http://schemas.microsoft.com/office/word/2018/wordml/cex" xmlns:w16cid="http://schemas.microsoft.com/office/word/2016/wordml/cid" xmlns:w16="http://schemas.microsoft.com/office/word/2018/wordml" xmlns:w16du="http://schemas.microsoft.com/office/word/2023/wordml/word16du" xmlns:w16sdtdh="http://schemas.microsoft.com/office/word/2020/wordml/sdtdatahash" xmlns:w16se="http://schemas.microsoft.com/office/word/2015/wordml/symex" xmlns:wpg="http://schemas.microsoft.com/office/word/2010/wordprocessingGroup" xmlns:wpi="http://schemas.microsoft.com/office/word/2010/wordprocessingInk" xmlns:wne="http://schemas.microsoft.com/office/word/2006/wordml" xmlns:wps="http://schemas.microsoft.com/office/word/2010/wordprocessingShape" mc:Ignorable="w14 w15 w16se w16cid w16 w16cex w16sdtdh w16du wp14">
-  <w:comment w:id="112" w:author="Raphael Malyankar" w:date="2024-08-06T18:40:00Z" w:initials="rmm">
+  <w:comment w:id="108" w:author="Raphael Malyankar" w:date="2024-08-06T18:40:00Z" w:initials="rmm">
     <w:p>
       <w:pPr>
         <w:pStyle w:val="CommentText"/>
@@ -16702,7 +16662,7 @@
       </w:r>
     </w:p>
   </w:comment>
-  <w:comment w:id="116" w:author="Raphael Malyankar" w:date="2024-10-11T00:38:00Z" w:initials="rmm">
+  <w:comment w:id="112" w:author="Raphael Malyankar" w:date="2024-10-11T00:38:00Z" w:initials="rmm">
     <w:p>
       <w:pPr>
         <w:pStyle w:val="CommentText"/>
@@ -16750,7 +16710,7 @@
       </w:r>
     </w:p>
   </w:comment>
-  <w:comment w:id="154" w:author="Raphael Malyankar" w:date="2024-10-01T12:03:00Z" w:initials="rmm">
+  <w:comment w:id="150" w:author="Raphael Malyankar" w:date="2024-10-01T12:03:00Z" w:initials="rmm">
     <w:p>
       <w:pPr>
         <w:pStyle w:val="CommentText"/>
@@ -16774,7 +16734,7 @@
       </w:r>
     </w:p>
   </w:comment>
-  <w:comment w:id="187" w:author="Raphael Malyankar" w:date="2024-08-07T00:12:00Z" w:initials="rmm">
+  <w:comment w:id="183" w:author="Raphael Malyankar" w:date="2024-08-07T00:12:00Z" w:initials="rmm">
     <w:p>
       <w:pPr>
         <w:pStyle w:val="CommentText"/>
@@ -16801,7 +16761,7 @@
       </w:r>
     </w:p>
   </w:comment>
-  <w:comment w:id="188" w:author="Raphael Malyankar" w:date="2024-09-24T15:48:00Z" w:initials="rmm">
+  <w:comment w:id="184" w:author="Raphael Malyankar" w:date="2024-09-24T15:48:00Z" w:initials="rmm">
     <w:p>
       <w:pPr>
         <w:pStyle w:val="CommentText"/>
@@ -16829,7 +16789,7 @@
       </w:r>
     </w:p>
   </w:comment>
-  <w:comment w:id="201" w:author="Raphael Malyankar" w:date="2024-12-04T22:33:00Z" w:initials="rmm">
+  <w:comment w:id="197" w:author="Raphael Malyankar" w:date="2024-12-04T22:33:00Z" w:initials="rmm">
     <w:p>
       <w:pPr>
         <w:pStyle w:val="CommentText"/>
@@ -16848,7 +16808,7 @@
       </w:r>
     </w:p>
   </w:comment>
-  <w:comment w:id="204" w:author="Raphael Malyankar" w:date="2024-10-07T19:03:00Z" w:initials="rmm">
+  <w:comment w:id="200" w:author="Raphael Malyankar" w:date="2024-10-07T19:03:00Z" w:initials="rmm">
     <w:p>
       <w:pPr>
         <w:pStyle w:val="CommentText"/>
@@ -16864,7 +16824,7 @@
       </w:r>
     </w:p>
   </w:comment>
-  <w:comment w:id="240" w:author="Raphael Malyankar" w:date="2024-09-24T15:49:00Z" w:initials="rmm">
+  <w:comment w:id="236" w:author="Raphael Malyankar" w:date="2024-09-24T15:49:00Z" w:initials="rmm">
     <w:p>
       <w:pPr>
         <w:pStyle w:val="CommentText"/>
@@ -16901,7 +16861,7 @@
       </w:r>
     </w:p>
   </w:comment>
-  <w:comment w:id="241" w:author="Raphael Malyankar" w:date="2024-09-24T16:06:00Z" w:initials="rmm">
+  <w:comment w:id="237" w:author="Raphael Malyankar" w:date="2024-09-24T16:06:00Z" w:initials="rmm">
     <w:p>
       <w:pPr>
         <w:pStyle w:val="CommentText"/>
@@ -16917,7 +16877,7 @@
       </w:r>
     </w:p>
   </w:comment>
-  <w:comment w:id="242" w:author="Raphael Malyankar" w:date="2024-10-01T12:06:00Z" w:initials="rmm">
+  <w:comment w:id="238" w:author="Raphael Malyankar" w:date="2024-10-01T12:06:00Z" w:initials="rmm">
     <w:p>
       <w:pPr>
         <w:pStyle w:val="CommentText"/>
@@ -16933,7 +16893,7 @@
       </w:r>
     </w:p>
   </w:comment>
-  <w:comment w:id="243" w:author="Raphael Malyankar" w:date="2024-12-04T22:39:00Z" w:initials="rmm">
+  <w:comment w:id="239" w:author="Raphael Malyankar" w:date="2024-12-04T22:39:00Z" w:initials="rmm">
     <w:p>
       <w:pPr>
         <w:pStyle w:val="CommentText"/>
@@ -16949,7 +16909,7 @@
       </w:r>
     </w:p>
   </w:comment>
-  <w:comment w:id="244" w:author="Raphael Malyankar" w:date="2024-10-01T12:07:00Z" w:initials="rmm">
+  <w:comment w:id="240" w:author="Raphael Malyankar" w:date="2024-10-01T12:07:00Z" w:initials="rmm">
     <w:p>
       <w:pPr>
         <w:pStyle w:val="CommentText"/>
@@ -16965,7 +16925,7 @@
       </w:r>
     </w:p>
   </w:comment>
-  <w:comment w:id="250" w:author="Raphael Malyankar" w:date="2024-12-04T22:41:00Z" w:initials="rmm">
+  <w:comment w:id="246" w:author="Raphael Malyankar" w:date="2024-12-04T22:41:00Z" w:initials="rmm">
     <w:p>
       <w:pPr>
         <w:pStyle w:val="CommentText"/>
@@ -17114,7 +17074,7 @@
       </w:rPr>
       <w:ptab w:relativeTo="margin" w:alignment="center" w:leader="none"/>
     </w:r>
-    <w:ins w:id="77" w:author="Raphael Malyankar" w:date="2024-12-04T22:43:00Z" w16du:dateUtc="2024-12-05T05:43:00Z">
+    <w:ins w:id="73" w:author="Raphael Malyankar" w:date="2024-12-04T22:43:00Z" w16du:dateUtc="2024-12-05T05:43:00Z">
       <w:r>
         <w:rPr>
           <w:rFonts w:ascii="Arial" w:hAnsi="Arial" w:cs="Arial"/>
@@ -17123,7 +17083,7 @@
         <w:t>December</w:t>
       </w:r>
     </w:ins>
-    <w:del w:id="78" w:author="Raphael Malyankar" w:date="2024-12-04T22:43:00Z" w16du:dateUtc="2024-12-05T05:43:00Z">
+    <w:del w:id="74" w:author="Raphael Malyankar" w:date="2024-12-04T22:43:00Z" w16du:dateUtc="2024-12-05T05:43:00Z">
       <w:r>
         <w:rPr>
           <w:rFonts w:ascii="Arial" w:hAnsi="Arial" w:cs="Arial"/>
@@ -17160,7 +17120,7 @@
       </w:rPr>
       <w:t>0.</w:t>
     </w:r>
-    <w:ins w:id="79" w:author="Raphael Malyankar" w:date="2024-12-04T22:43:00Z" w16du:dateUtc="2024-12-05T05:43:00Z">
+    <w:ins w:id="75" w:author="Raphael Malyankar" w:date="2024-12-04T22:43:00Z" w16du:dateUtc="2024-12-05T05:43:00Z">
       <w:r>
         <w:rPr>
           <w:rFonts w:ascii="Arial" w:hAnsi="Arial" w:cs="Arial"/>
@@ -17169,7 +17129,7 @@
         <w:t>2</w:t>
       </w:r>
     </w:ins>
-    <w:del w:id="80" w:author="Raphael Malyankar" w:date="2024-12-04T22:43:00Z" w16du:dateUtc="2024-12-05T05:43:00Z">
+    <w:del w:id="76" w:author="Raphael Malyankar" w:date="2024-12-04T22:43:00Z" w16du:dateUtc="2024-12-05T05:43:00Z">
       <w:r>
         <w:rPr>
           <w:rFonts w:ascii="Arial" w:hAnsi="Arial" w:cs="Arial"/>
@@ -17240,7 +17200,7 @@
       </w:rPr>
       <w:ptab w:relativeTo="margin" w:alignment="center" w:leader="none"/>
     </w:r>
-    <w:ins w:id="81" w:author="Raphael Malyankar" w:date="2024-12-04T22:44:00Z" w16du:dateUtc="2024-12-05T05:44:00Z">
+    <w:ins w:id="77" w:author="Raphael Malyankar" w:date="2024-12-04T22:44:00Z" w16du:dateUtc="2024-12-05T05:44:00Z">
       <w:r>
         <w:rPr>
           <w:rFonts w:ascii="Arial" w:hAnsi="Arial" w:cs="Arial"/>
@@ -17249,7 +17209,7 @@
         <w:t>December</w:t>
       </w:r>
     </w:ins>
-    <w:del w:id="82" w:author="Raphael Malyankar" w:date="2024-12-04T22:43:00Z" w16du:dateUtc="2024-12-05T05:43:00Z">
+    <w:del w:id="78" w:author="Raphael Malyankar" w:date="2024-12-04T22:43:00Z" w16du:dateUtc="2024-12-05T05:43:00Z">
       <w:r>
         <w:rPr>
           <w:rFonts w:ascii="Arial" w:hAnsi="Arial" w:cs="Arial"/>
@@ -17293,7 +17253,7 @@
       </w:rPr>
       <w:t>0.</w:t>
     </w:r>
-    <w:ins w:id="83" w:author="Raphael Malyankar" w:date="2024-12-04T22:44:00Z" w16du:dateUtc="2024-12-05T05:44:00Z">
+    <w:ins w:id="79" w:author="Raphael Malyankar" w:date="2024-12-04T22:44:00Z" w16du:dateUtc="2024-12-05T05:44:00Z">
       <w:r>
         <w:rPr>
           <w:rFonts w:ascii="Arial" w:hAnsi="Arial" w:cs="Arial"/>
@@ -17302,7 +17262,7 @@
         <w:t>2</w:t>
       </w:r>
     </w:ins>
-    <w:del w:id="84" w:author="Raphael Malyankar" w:date="2024-12-04T22:44:00Z" w16du:dateUtc="2024-12-05T05:44:00Z">
+    <w:del w:id="80" w:author="Raphael Malyankar" w:date="2024-12-04T22:44:00Z" w16du:dateUtc="2024-12-05T05:44:00Z">
       <w:r>
         <w:rPr>
           <w:rFonts w:ascii="Arial" w:hAnsi="Arial" w:cs="Arial"/>
@@ -17371,7 +17331,7 @@
       </w:rPr>
       <w:tab/>
     </w:r>
-    <w:ins w:id="255" w:author="Raphael Malyankar" w:date="2024-12-04T22:44:00Z" w16du:dateUtc="2024-12-05T05:44:00Z">
+    <w:ins w:id="251" w:author="Raphael Malyankar" w:date="2024-12-04T22:44:00Z" w16du:dateUtc="2024-12-05T05:44:00Z">
       <w:r>
         <w:rPr>
           <w:rFonts w:cs="Arial"/>
@@ -17380,7 +17340,7 @@
         <w:t>December</w:t>
       </w:r>
     </w:ins>
-    <w:del w:id="256" w:author="Raphael Malyankar" w:date="2024-12-04T22:44:00Z" w16du:dateUtc="2024-12-05T05:44:00Z">
+    <w:del w:id="252" w:author="Raphael Malyankar" w:date="2024-12-04T22:44:00Z" w16du:dateUtc="2024-12-05T05:44:00Z">
       <w:r>
         <w:rPr>
           <w:rFonts w:cs="Arial"/>
@@ -17418,7 +17378,7 @@
       </w:rPr>
       <w:t>0.</w:t>
     </w:r>
-    <w:ins w:id="257" w:author="Raphael Malyankar" w:date="2024-12-04T22:44:00Z" w16du:dateUtc="2024-12-05T05:44:00Z">
+    <w:ins w:id="253" w:author="Raphael Malyankar" w:date="2024-12-04T22:44:00Z" w16du:dateUtc="2024-12-05T05:44:00Z">
       <w:r>
         <w:rPr>
           <w:rFonts w:cs="Arial"/>
@@ -17427,7 +17387,7 @@
         <w:t>2</w:t>
       </w:r>
     </w:ins>
-    <w:del w:id="258" w:author="Raphael Malyankar" w:date="2024-12-04T22:44:00Z" w16du:dateUtc="2024-12-05T05:44:00Z">
+    <w:del w:id="254" w:author="Raphael Malyankar" w:date="2024-12-04T22:44:00Z" w16du:dateUtc="2024-12-05T05:44:00Z">
       <w:r>
         <w:rPr>
           <w:rFonts w:cs="Arial"/>
@@ -17503,7 +17463,7 @@
       </w:rPr>
       <w:tab/>
     </w:r>
-    <w:del w:id="259" w:author="Raphael Malyankar" w:date="2024-12-04T22:44:00Z" w16du:dateUtc="2024-12-05T05:44:00Z">
+    <w:del w:id="255" w:author="Raphael Malyankar" w:date="2024-12-04T22:44:00Z" w16du:dateUtc="2024-12-05T05:44:00Z">
       <w:r>
         <w:rPr>
           <w:rFonts w:cs="Arial"/>
@@ -17519,20 +17479,13 @@
         <w:delText xml:space="preserve"> </w:delText>
       </w:r>
     </w:del>
-    <w:ins w:id="260" w:author="Raphael Malyankar" w:date="2024-12-04T22:44:00Z" w16du:dateUtc="2024-12-05T05:44:00Z">
+    <w:ins w:id="256" w:author="Raphael Malyankar" w:date="2024-12-04T22:44:00Z" w16du:dateUtc="2024-12-05T05:44:00Z">
       <w:r>
         <w:rPr>
           <w:rFonts w:cs="Arial"/>
           <w:sz w:val="16"/>
         </w:rPr>
-        <w:t>December</w:t>
-      </w:r>
-      <w:r>
-        <w:rPr>
-          <w:rFonts w:cs="Arial"/>
-          <w:sz w:val="16"/>
-        </w:rPr>
-        <w:t xml:space="preserve"> </w:t>
+        <w:t xml:space="preserve">December </w:t>
       </w:r>
     </w:ins>
     <w:r>
@@ -17557,7 +17510,7 @@
       </w:rPr>
       <w:t>0.</w:t>
     </w:r>
-    <w:ins w:id="261" w:author="Raphael Malyankar" w:date="2024-12-04T22:44:00Z" w16du:dateUtc="2024-12-05T05:44:00Z">
+    <w:ins w:id="257" w:author="Raphael Malyankar" w:date="2024-12-04T22:44:00Z" w16du:dateUtc="2024-12-05T05:44:00Z">
       <w:r>
         <w:rPr>
           <w:rFonts w:cs="Arial"/>
@@ -17566,7 +17519,7 @@
         <w:t>2</w:t>
       </w:r>
     </w:ins>
-    <w:del w:id="262" w:author="Raphael Malyankar" w:date="2024-12-04T22:44:00Z" w16du:dateUtc="2024-12-05T05:44:00Z">
+    <w:del w:id="258" w:author="Raphael Malyankar" w:date="2024-12-04T22:44:00Z" w16du:dateUtc="2024-12-05T05:44:00Z">
       <w:r>
         <w:rPr>
           <w:rFonts w:cs="Arial"/>

</xml_diff>